<commit_message>
* AdvRaRe_script_print.tex: LaTeX this for print version.
	* AdvRaRe_script_screen.tex: LaTeX this for screen version.

	* script/AdvRaRe_script.tex: Worked on intro and rotational
	spectra. This should no longer be LaTeXed directly.

	* exercises/01-rotational_spectra/exe1_description.docx: Minor edits.



git-svn-id: https://arts.mi.uni-hamburg.de/svn/rt/arts-lectures/trunk@10721 aaf1aab0-4228-0410-ad68-8dceda47f409
</commit_message>
<xml_diff>
--- a/exercises/01-rotational_spectra/exe1_description.docx
+++ b/exercises/01-rotational_spectra/exe1_description.docx
@@ -1,6 +1,6 @@
 
 <file path=word/document.xml><?xml version="1.0" encoding="utf-8"?>
-<w:document xmlns:wpc="http://schemas.microsoft.com/office/word/2010/wordprocessingCanvas" xmlns:mo="http://schemas.microsoft.com/office/mac/office/2008/main" xmlns:mc="http://schemas.openxmlformats.org/markup-compatibility/2006" xmlns:mv="urn:schemas-microsoft-com:mac:vml" xmlns:o="urn:schemas-microsoft-com:office:office" xmlns:r="http://schemas.openxmlformats.org/officeDocument/2006/relationships" xmlns:m="http://schemas.openxmlformats.org/officeDocument/2006/math" xmlns:v="urn:schemas-microsoft-com:vml" xmlns:wp14="http://schemas.microsoft.com/office/word/2010/wordprocessingDrawing" xmlns:wp="http://schemas.openxmlformats.org/drawingml/2006/wordprocessingDrawing" xmlns:w10="urn:schemas-microsoft-com:office:word" xmlns:w="http://schemas.openxmlformats.org/wordprocessingml/2006/main" xmlns:w14="http://schemas.microsoft.com/office/word/2010/wordml" xmlns:wpg="http://schemas.microsoft.com/office/word/2010/wordprocessingGroup" xmlns:wpi="http://schemas.microsoft.com/office/word/2010/wordprocessingInk" xmlns:wne="http://schemas.microsoft.com/office/word/2006/wordml" xmlns:wps="http://schemas.microsoft.com/office/word/2010/wordprocessingShape" mc:Ignorable="w14 wp14">
+<w:document xmlns:wpc="http://schemas.microsoft.com/office/word/2010/wordprocessingCanvas" xmlns:mo="http://schemas.microsoft.com/office/mac/office/2008/main" xmlns:mc="http://schemas.openxmlformats.org/markup-compatibility/2006" xmlns:mv="urn:schemas-microsoft-com:mac:vml" xmlns:o="urn:schemas-microsoft-com:office:office" xmlns:r="http://schemas.openxmlformats.org/officeDocument/2006/relationships" xmlns:m="http://schemas.openxmlformats.org/officeDocument/2006/math" xmlns:v="urn:schemas-microsoft-com:vml" xmlns:wp14="http://schemas.microsoft.com/office/word/2010/wordprocessingDrawing" xmlns:wp="http://schemas.openxmlformats.org/drawingml/2006/wordprocessingDrawing" xmlns:w10="urn:schemas-microsoft-com:office:word" xmlns:w="http://schemas.openxmlformats.org/wordprocessingml/2006/main" xmlns:w14="http://schemas.microsoft.com/office/word/2010/wordml" xmlns:w15="http://schemas.microsoft.com/office/word/2012/wordml" xmlns:wpg="http://schemas.microsoft.com/office/word/2010/wordprocessingGroup" xmlns:wpi="http://schemas.microsoft.com/office/word/2010/wordprocessingInk" xmlns:wne="http://schemas.microsoft.com/office/word/2006/wordml" xmlns:wps="http://schemas.microsoft.com/office/word/2010/wordprocessingShape" mc:Ignorable="w14 w15 wp14">
   <w:body>
     <w:p>
       <w:pPr>
@@ -9,8 +9,6 @@
       <w:r>
         <w:t>Advanced radiation and remote sensing</w:t>
       </w:r>
-      <w:bookmarkStart w:id="0" w:name="_GoBack"/>
-      <w:bookmarkEnd w:id="0"/>
     </w:p>
     <w:p>
       <w:pPr>
@@ -275,7 +273,19 @@
         <w:rPr>
           <w:lang w:val="en-GB"/>
         </w:rPr>
-        <w:t xml:space="preserve"> for HCl and for CO.</w:t>
+        <w:t xml:space="preserve"> </w:t>
+      </w:r>
+      <w:r>
+        <w:rPr>
+          <w:lang w:val="en-GB"/>
+        </w:rPr>
+        <w:t xml:space="preserve">(in GHz) </w:t>
+      </w:r>
+      <w:r>
+        <w:rPr>
+          <w:lang w:val="en-GB"/>
+        </w:rPr>
+        <w:t>for HCl and for CO.</w:t>
       </w:r>
     </w:p>
     <w:p>
@@ -367,7 +377,19 @@
         <w:rPr>
           <w:lang w:val="en-GB"/>
         </w:rPr>
-        <w:t>Calculate the reduced mass of the different molecules from the masses of the individual atoms.</w:t>
+        <w:t xml:space="preserve">Calculate the reduced mass </w:t>
+      </w:r>
+      <w:r>
+        <w:rPr>
+          <w:lang w:val="en-GB"/>
+        </w:rPr>
+        <w:t xml:space="preserve">(in atomic mass units u) </w:t>
+      </w:r>
+      <w:r>
+        <w:rPr>
+          <w:lang w:val="en-GB"/>
+        </w:rPr>
+        <w:t>of the different molecules from the masses of the individual atoms.</w:t>
       </w:r>
       <w:r>
         <w:rPr>
@@ -422,7 +444,27 @@
         <w:rPr>
           <w:lang w:val="en-GB"/>
         </w:rPr>
-        <w:t>Calculate the bond length of the various molecules (except O</w:t>
+        <w:t xml:space="preserve">Calculate the bond length </w:t>
+      </w:r>
+      <w:r>
+        <w:rPr>
+          <w:lang w:val="en-GB"/>
+        </w:rPr>
+        <w:t>(in pm</w:t>
+      </w:r>
+      <w:bookmarkStart w:id="0" w:name="_GoBack"/>
+      <w:bookmarkEnd w:id="0"/>
+      <w:r>
+        <w:rPr>
+          <w:lang w:val="en-GB"/>
+        </w:rPr>
+        <w:t xml:space="preserve">) </w:t>
+      </w:r>
+      <w:r>
+        <w:rPr>
+          <w:lang w:val="en-GB"/>
+        </w:rPr>
+        <w:t>of the various molecules (except O</w:t>
       </w:r>
       <w:r>
         <w:rPr>
@@ -845,7 +887,7 @@
 </file>
 
 <file path=word/numbering.xml><?xml version="1.0" encoding="utf-8"?>
-<w:numbering xmlns:wpc="http://schemas.microsoft.com/office/word/2010/wordprocessingCanvas" xmlns:mo="http://schemas.microsoft.com/office/mac/office/2008/main" xmlns:mc="http://schemas.openxmlformats.org/markup-compatibility/2006" xmlns:mv="urn:schemas-microsoft-com:mac:vml" xmlns:o="urn:schemas-microsoft-com:office:office" xmlns:r="http://schemas.openxmlformats.org/officeDocument/2006/relationships" xmlns:m="http://schemas.openxmlformats.org/officeDocument/2006/math" xmlns:v="urn:schemas-microsoft-com:vml" xmlns:wp14="http://schemas.microsoft.com/office/word/2010/wordprocessingDrawing" xmlns:wp="http://schemas.openxmlformats.org/drawingml/2006/wordprocessingDrawing" xmlns:w10="urn:schemas-microsoft-com:office:word" xmlns:w="http://schemas.openxmlformats.org/wordprocessingml/2006/main" xmlns:w14="http://schemas.microsoft.com/office/word/2010/wordml" xmlns:wpg="http://schemas.microsoft.com/office/word/2010/wordprocessingGroup" xmlns:wpi="http://schemas.microsoft.com/office/word/2010/wordprocessingInk" xmlns:wne="http://schemas.microsoft.com/office/word/2006/wordml" xmlns:wps="http://schemas.microsoft.com/office/word/2010/wordprocessingShape" mc:Ignorable="w14 wp14">
+<w:numbering xmlns:wpc="http://schemas.microsoft.com/office/word/2010/wordprocessingCanvas" xmlns:mo="http://schemas.microsoft.com/office/mac/office/2008/main" xmlns:mc="http://schemas.openxmlformats.org/markup-compatibility/2006" xmlns:mv="urn:schemas-microsoft-com:mac:vml" xmlns:o="urn:schemas-microsoft-com:office:office" xmlns:r="http://schemas.openxmlformats.org/officeDocument/2006/relationships" xmlns:m="http://schemas.openxmlformats.org/officeDocument/2006/math" xmlns:v="urn:schemas-microsoft-com:vml" xmlns:wp14="http://schemas.microsoft.com/office/word/2010/wordprocessingDrawing" xmlns:wp="http://schemas.openxmlformats.org/drawingml/2006/wordprocessingDrawing" xmlns:w10="urn:schemas-microsoft-com:office:word" xmlns:w="http://schemas.openxmlformats.org/wordprocessingml/2006/main" xmlns:w14="http://schemas.microsoft.com/office/word/2010/wordml" xmlns:w15="http://schemas.microsoft.com/office/word/2012/wordml" xmlns:wpg="http://schemas.microsoft.com/office/word/2010/wordprocessingGroup" xmlns:wpi="http://schemas.microsoft.com/office/word/2010/wordprocessingInk" xmlns:wne="http://schemas.microsoft.com/office/word/2006/wordml" xmlns:wps="http://schemas.microsoft.com/office/word/2010/wordprocessingShape" mc:Ignorable="w14 w15 wp14">
   <w:abstractNum w:abstractNumId="0">
     <w:nsid w:val="3CCC0CCC"/>
     <w:multiLevelType w:val="hybridMultilevel"/>
@@ -1255,7 +1297,7 @@
 </file>
 
 <file path=word/styles.xml><?xml version="1.0" encoding="utf-8"?>
-<w:styles xmlns:mc="http://schemas.openxmlformats.org/markup-compatibility/2006" xmlns:r="http://schemas.openxmlformats.org/officeDocument/2006/relationships" xmlns:w="http://schemas.openxmlformats.org/wordprocessingml/2006/main" xmlns:w14="http://schemas.microsoft.com/office/word/2010/wordml" mc:Ignorable="w14">
+<w:styles xmlns:mc="http://schemas.openxmlformats.org/markup-compatibility/2006" xmlns:r="http://schemas.openxmlformats.org/officeDocument/2006/relationships" xmlns:w="http://schemas.openxmlformats.org/wordprocessingml/2006/main" xmlns:w14="http://schemas.microsoft.com/office/word/2010/wordml" xmlns:w15="http://schemas.microsoft.com/office/word/2012/wordml" mc:Ignorable="w14 w15">
   <w:docDefaults>
     <w:rPrDefault>
       <w:rPr>
@@ -1265,399 +1307,389 @@
     </w:rPrDefault>
     <w:pPrDefault/>
   </w:docDefaults>
-  <w:latentStyles w:defLockedState="0" w:defUIPriority="99" w:defSemiHidden="1" w:defUnhideWhenUsed="1" w:defQFormat="0" w:count="276">
-    <w:lsdException w:name="Normal" w:semiHidden="0" w:uiPriority="0" w:unhideWhenUsed="0" w:qFormat="1"/>
-    <w:lsdException w:name="heading 1" w:semiHidden="0" w:uiPriority="9" w:unhideWhenUsed="0" w:qFormat="1"/>
-    <w:lsdException w:name="heading 2" w:uiPriority="9" w:qFormat="1"/>
-    <w:lsdException w:name="heading 3" w:uiPriority="9" w:qFormat="1"/>
-    <w:lsdException w:name="heading 4" w:uiPriority="9" w:qFormat="1"/>
-    <w:lsdException w:name="heading 5" w:uiPriority="9" w:qFormat="1"/>
-    <w:lsdException w:name="heading 6" w:uiPriority="9" w:qFormat="1"/>
-    <w:lsdException w:name="heading 7" w:uiPriority="9" w:qFormat="1"/>
-    <w:lsdException w:name="heading 8" w:uiPriority="9" w:qFormat="1"/>
-    <w:lsdException w:name="heading 9" w:uiPriority="9" w:qFormat="1"/>
-    <w:lsdException w:name="toc 1" w:uiPriority="39"/>
-    <w:lsdException w:name="toc 2" w:uiPriority="39"/>
-    <w:lsdException w:name="toc 3" w:uiPriority="39"/>
-    <w:lsdException w:name="toc 4" w:uiPriority="39"/>
-    <w:lsdException w:name="toc 5" w:uiPriority="39"/>
-    <w:lsdException w:name="toc 6" w:uiPriority="39"/>
-    <w:lsdException w:name="toc 7" w:uiPriority="39"/>
-    <w:lsdException w:name="toc 8" w:uiPriority="39"/>
-    <w:lsdException w:name="toc 9" w:uiPriority="39"/>
-    <w:lsdException w:name="caption" w:uiPriority="35" w:qFormat="1"/>
-    <w:lsdException w:name="Title" w:semiHidden="0" w:uiPriority="10" w:unhideWhenUsed="0" w:qFormat="1"/>
-    <w:lsdException w:name="Default Paragraph Font" w:uiPriority="1"/>
-    <w:lsdException w:name="Subtitle" w:semiHidden="0" w:uiPriority="11" w:unhideWhenUsed="0" w:qFormat="1"/>
-    <w:lsdException w:name="Strong" w:semiHidden="0" w:uiPriority="22" w:unhideWhenUsed="0" w:qFormat="1"/>
-    <w:lsdException w:name="Emphasis" w:semiHidden="0" w:uiPriority="20" w:unhideWhenUsed="0" w:qFormat="1"/>
-    <w:lsdException w:name="Table Grid" w:semiHidden="0" w:uiPriority="59" w:unhideWhenUsed="0"/>
-    <w:lsdException w:name="Placeholder Text" w:unhideWhenUsed="0"/>
-    <w:lsdException w:name="No Spacing" w:semiHidden="0" w:uiPriority="1" w:unhideWhenUsed="0" w:qFormat="1"/>
-    <w:lsdException w:name="Light Shading" w:semiHidden="0" w:uiPriority="60" w:unhideWhenUsed="0"/>
-    <w:lsdException w:name="Light List" w:semiHidden="0" w:uiPriority="61" w:unhideWhenUsed="0"/>
-    <w:lsdException w:name="Light Grid" w:semiHidden="0" w:uiPriority="62" w:unhideWhenUsed="0"/>
-    <w:lsdException w:name="Medium Shading 1" w:semiHidden="0" w:uiPriority="63" w:unhideWhenUsed="0"/>
-    <w:lsdException w:name="Medium Shading 2" w:semiHidden="0" w:uiPriority="64" w:unhideWhenUsed="0"/>
-    <w:lsdException w:name="Medium List 1" w:semiHidden="0" w:uiPriority="65" w:unhideWhenUsed="0"/>
-    <w:lsdException w:name="Medium List 2" w:semiHidden="0" w:uiPriority="66" w:unhideWhenUsed="0"/>
-    <w:lsdException w:name="Medium Grid 1" w:semiHidden="0" w:uiPriority="67" w:unhideWhenUsed="0"/>
-    <w:lsdException w:name="Medium Grid 2" w:semiHidden="0" w:uiPriority="68" w:unhideWhenUsed="0"/>
-    <w:lsdException w:name="Medium Grid 3" w:semiHidden="0" w:uiPriority="69" w:unhideWhenUsed="0"/>
-    <w:lsdException w:name="Dark List" w:semiHidden="0" w:uiPriority="70" w:unhideWhenUsed="0"/>
-    <w:lsdException w:name="Colorful Shading" w:semiHidden="0" w:uiPriority="71" w:unhideWhenUsed="0"/>
-    <w:lsdException w:name="Colorful List" w:semiHidden="0" w:uiPriority="72" w:unhideWhenUsed="0"/>
-    <w:lsdException w:name="Colorful Grid" w:semiHidden="0" w:uiPriority="73" w:unhideWhenUsed="0"/>
-    <w:lsdException w:name="Light Shading Accent 1" w:semiHidden="0" w:uiPriority="60" w:unhideWhenUsed="0"/>
-    <w:lsdException w:name="Light List Accent 1" w:semiHidden="0" w:uiPriority="61" w:unhideWhenUsed="0"/>
-    <w:lsdException w:name="Light Grid Accent 1" w:semiHidden="0" w:uiPriority="62" w:unhideWhenUsed="0"/>
-    <w:lsdException w:name="Medium Shading 1 Accent 1" w:semiHidden="0" w:uiPriority="63" w:unhideWhenUsed="0"/>
-    <w:lsdException w:name="Medium Shading 2 Accent 1" w:semiHidden="0" w:uiPriority="64" w:unhideWhenUsed="0"/>
-    <w:lsdException w:name="Medium List 1 Accent 1" w:semiHidden="0" w:uiPriority="65" w:unhideWhenUsed="0"/>
-    <w:lsdException w:name="Revision" w:unhideWhenUsed="0"/>
-    <w:lsdException w:name="List Paragraph" w:semiHidden="0" w:uiPriority="34" w:unhideWhenUsed="0" w:qFormat="1"/>
-    <w:lsdException w:name="Quote" w:semiHidden="0" w:uiPriority="29" w:unhideWhenUsed="0" w:qFormat="1"/>
-    <w:lsdException w:name="Intense Quote" w:semiHidden="0" w:uiPriority="30" w:unhideWhenUsed="0" w:qFormat="1"/>
-    <w:lsdException w:name="Medium List 2 Accent 1" w:semiHidden="0" w:uiPriority="66" w:unhideWhenUsed="0"/>
-    <w:lsdException w:name="Medium Grid 1 Accent 1" w:semiHidden="0" w:uiPriority="67" w:unhideWhenUsed="0"/>
-    <w:lsdException w:name="Medium Grid 2 Accent 1" w:semiHidden="0" w:uiPriority="68" w:unhideWhenUsed="0"/>
-    <w:lsdException w:name="Medium Grid 3 Accent 1" w:semiHidden="0" w:uiPriority="69" w:unhideWhenUsed="0"/>
-    <w:lsdException w:name="Dark List Accent 1" w:semiHidden="0" w:uiPriority="70" w:unhideWhenUsed="0"/>
-    <w:lsdException w:name="Colorful Shading Accent 1" w:semiHidden="0" w:uiPriority="71" w:unhideWhenUsed="0"/>
-    <w:lsdException w:name="Colorful List Accent 1" w:semiHidden="0" w:uiPriority="72" w:unhideWhenUsed="0"/>
-    <w:lsdException w:name="Colorful Grid Accent 1" w:semiHidden="0" w:uiPriority="73" w:unhideWhenUsed="0"/>
-    <w:lsdException w:name="Light Shading Accent 2" w:semiHidden="0" w:uiPriority="60" w:unhideWhenUsed="0"/>
-    <w:lsdException w:name="Light List Accent 2" w:semiHidden="0" w:uiPriority="61" w:unhideWhenUsed="0"/>
-    <w:lsdException w:name="Light Grid Accent 2" w:semiHidden="0" w:uiPriority="62" w:unhideWhenUsed="0"/>
-    <w:lsdException w:name="Medium Shading 1 Accent 2" w:semiHidden="0" w:uiPriority="63" w:unhideWhenUsed="0"/>
-    <w:lsdException w:name="Medium Shading 2 Accent 2" w:semiHidden="0" w:uiPriority="64" w:unhideWhenUsed="0"/>
-    <w:lsdException w:name="Medium List 1 Accent 2" w:semiHidden="0" w:uiPriority="65" w:unhideWhenUsed="0"/>
-    <w:lsdException w:name="Medium List 2 Accent 2" w:semiHidden="0" w:uiPriority="66" w:unhideWhenUsed="0"/>
-    <w:lsdException w:name="Medium Grid 1 Accent 2" w:semiHidden="0" w:uiPriority="67" w:unhideWhenUsed="0"/>
-    <w:lsdException w:name="Medium Grid 2 Accent 2" w:semiHidden="0" w:uiPriority="68" w:unhideWhenUsed="0"/>
-    <w:lsdException w:name="Medium Grid 3 Accent 2" w:semiHidden="0" w:uiPriority="69" w:unhideWhenUsed="0"/>
-    <w:lsdException w:name="Dark List Accent 2" w:semiHidden="0" w:uiPriority="70" w:unhideWhenUsed="0"/>
-    <w:lsdException w:name="Colorful Shading Accent 2" w:semiHidden="0" w:uiPriority="71" w:unhideWhenUsed="0"/>
-    <w:lsdException w:name="Colorful List Accent 2" w:semiHidden="0" w:uiPriority="72" w:unhideWhenUsed="0"/>
-    <w:lsdException w:name="Colorful Grid Accent 2" w:semiHidden="0" w:uiPriority="73" w:unhideWhenUsed="0"/>
-    <w:lsdException w:name="Light Shading Accent 3" w:semiHidden="0" w:uiPriority="60" w:unhideWhenUsed="0"/>
-    <w:lsdException w:name="Light List Accent 3" w:semiHidden="0" w:uiPriority="61" w:unhideWhenUsed="0"/>
-    <w:lsdException w:name="Light Grid Accent 3" w:semiHidden="0" w:uiPriority="62" w:unhideWhenUsed="0"/>
-    <w:lsdException w:name="Medium Shading 1 Accent 3" w:semiHidden="0" w:uiPriority="63" w:unhideWhenUsed="0"/>
-    <w:lsdException w:name="Medium Shading 2 Accent 3" w:semiHidden="0" w:uiPriority="64" w:unhideWhenUsed="0"/>
-    <w:lsdException w:name="Medium List 1 Accent 3" w:semiHidden="0" w:uiPriority="65" w:unhideWhenUsed="0"/>
-    <w:lsdException w:name="Medium List 2 Accent 3" w:semiHidden="0" w:uiPriority="66" w:unhideWhenUsed="0"/>
-    <w:lsdException w:name="Medium Grid 1 Accent 3" w:semiHidden="0" w:uiPriority="67" w:unhideWhenUsed="0"/>
-    <w:lsdException w:name="Medium Grid 2 Accent 3" w:semiHidden="0" w:uiPriority="68" w:unhideWhenUsed="0"/>
-    <w:lsdException w:name="Medium Grid 3 Accent 3" w:semiHidden="0" w:uiPriority="69" w:unhideWhenUsed="0"/>
-    <w:lsdException w:name="Dark List Accent 3" w:semiHidden="0" w:uiPriority="70" w:unhideWhenUsed="0"/>
-    <w:lsdException w:name="Colorful Shading Accent 3" w:semiHidden="0" w:uiPriority="71" w:unhideWhenUsed="0"/>
-    <w:lsdException w:name="Colorful List Accent 3" w:semiHidden="0" w:uiPriority="72" w:unhideWhenUsed="0"/>
-    <w:lsdException w:name="Colorful Grid Accent 3" w:semiHidden="0" w:uiPriority="73" w:unhideWhenUsed="0"/>
-    <w:lsdException w:name="Light Shading Accent 4" w:semiHidden="0" w:uiPriority="60" w:unhideWhenUsed="0"/>
-    <w:lsdException w:name="Light List Accent 4" w:semiHidden="0" w:uiPriority="61" w:unhideWhenUsed="0"/>
-    <w:lsdException w:name="Light Grid Accent 4" w:semiHidden="0" w:uiPriority="62" w:unhideWhenUsed="0"/>
-    <w:lsdException w:name="Medium Shading 1 Accent 4" w:semiHidden="0" w:uiPriority="63" w:unhideWhenUsed="0"/>
-    <w:lsdException w:name="Medium Shading 2 Accent 4" w:semiHidden="0" w:uiPriority="64" w:unhideWhenUsed="0"/>
-    <w:lsdException w:name="Medium List 1 Accent 4" w:semiHidden="0" w:uiPriority="65" w:unhideWhenUsed="0"/>
-    <w:lsdException w:name="Medium List 2 Accent 4" w:semiHidden="0" w:uiPriority="66" w:unhideWhenUsed="0"/>
-    <w:lsdException w:name="Medium Grid 1 Accent 4" w:semiHidden="0" w:uiPriority="67" w:unhideWhenUsed="0"/>
-    <w:lsdException w:name="Medium Grid 2 Accent 4" w:semiHidden="0" w:uiPriority="68" w:unhideWhenUsed="0"/>
-    <w:lsdException w:name="Medium Grid 3 Accent 4" w:semiHidden="0" w:uiPriority="69" w:unhideWhenUsed="0"/>
-    <w:lsdException w:name="Dark List Accent 4" w:semiHidden="0" w:uiPriority="70" w:unhideWhenUsed="0"/>
-    <w:lsdException w:name="Colorful Shading Accent 4" w:semiHidden="0" w:uiPriority="71" w:unhideWhenUsed="0"/>
-    <w:lsdException w:name="Colorful List Accent 4" w:semiHidden="0" w:uiPriority="72" w:unhideWhenUsed="0"/>
-    <w:lsdException w:name="Colorful Grid Accent 4" w:semiHidden="0" w:uiPriority="73" w:unhideWhenUsed="0"/>
-    <w:lsdException w:name="Light Shading Accent 5" w:semiHidden="0" w:uiPriority="60" w:unhideWhenUsed="0"/>
-    <w:lsdException w:name="Light List Accent 5" w:semiHidden="0" w:uiPriority="61" w:unhideWhenUsed="0"/>
-    <w:lsdException w:name="Light Grid Accent 5" w:semiHidden="0" w:uiPriority="62" w:unhideWhenUsed="0"/>
-    <w:lsdException w:name="Medium Shading 1 Accent 5" w:semiHidden="0" w:uiPriority="63" w:unhideWhenUsed="0"/>
-    <w:lsdException w:name="Medium Shading 2 Accent 5" w:semiHidden="0" w:uiPriority="64" w:unhideWhenUsed="0"/>
-    <w:lsdException w:name="Medium List 1 Accent 5" w:semiHidden="0" w:uiPriority="65" w:unhideWhenUsed="0"/>
-    <w:lsdException w:name="Medium List 2 Accent 5" w:semiHidden="0" w:uiPriority="66" w:unhideWhenUsed="0"/>
-    <w:lsdException w:name="Medium Grid 1 Accent 5" w:semiHidden="0" w:uiPriority="67" w:unhideWhenUsed="0"/>
-    <w:lsdException w:name="Medium Grid 2 Accent 5" w:semiHidden="0" w:uiPriority="68" w:unhideWhenUsed="0"/>
-    <w:lsdException w:name="Medium Grid 3 Accent 5" w:semiHidden="0" w:uiPriority="69" w:unhideWhenUsed="0"/>
-    <w:lsdException w:name="Dark List Accent 5" w:semiHidden="0" w:uiPriority="70" w:unhideWhenUsed="0"/>
-    <w:lsdException w:name="Colorful Shading Accent 5" w:semiHidden="0" w:uiPriority="71" w:unhideWhenUsed="0"/>
-    <w:lsdException w:name="Colorful List Accent 5" w:semiHidden="0" w:uiPriority="72" w:unhideWhenUsed="0"/>
-    <w:lsdException w:name="Colorful Grid Accent 5" w:semiHidden="0" w:uiPriority="73" w:unhideWhenUsed="0"/>
-    <w:lsdException w:name="Light Shading Accent 6" w:semiHidden="0" w:uiPriority="60" w:unhideWhenUsed="0"/>
-    <w:lsdException w:name="Light List Accent 6" w:semiHidden="0" w:uiPriority="61" w:unhideWhenUsed="0"/>
-    <w:lsdException w:name="Light Grid Accent 6" w:semiHidden="0" w:uiPriority="62" w:unhideWhenUsed="0"/>
-    <w:lsdException w:name="Medium Shading 1 Accent 6" w:semiHidden="0" w:uiPriority="63" w:unhideWhenUsed="0"/>
-    <w:lsdException w:name="Medium Shading 2 Accent 6" w:semiHidden="0" w:uiPriority="64" w:unhideWhenUsed="0"/>
-    <w:lsdException w:name="Medium List 1 Accent 6" w:semiHidden="0" w:uiPriority="65" w:unhideWhenUsed="0"/>
-    <w:lsdException w:name="Medium List 2 Accent 6" w:semiHidden="0" w:uiPriority="66" w:unhideWhenUsed="0"/>
-    <w:lsdException w:name="Medium Grid 1 Accent 6" w:semiHidden="0" w:uiPriority="67" w:unhideWhenUsed="0"/>
-    <w:lsdException w:name="Medium Grid 2 Accent 6" w:semiHidden="0" w:uiPriority="68" w:unhideWhenUsed="0"/>
-    <w:lsdException w:name="Medium Grid 3 Accent 6" w:semiHidden="0" w:uiPriority="69" w:unhideWhenUsed="0"/>
-    <w:lsdException w:name="Dark List Accent 6" w:semiHidden="0" w:uiPriority="70" w:unhideWhenUsed="0"/>
-    <w:lsdException w:name="Colorful Shading Accent 6" w:semiHidden="0" w:uiPriority="71" w:unhideWhenUsed="0"/>
-    <w:lsdException w:name="Colorful List Accent 6" w:semiHidden="0" w:uiPriority="72" w:unhideWhenUsed="0"/>
-    <w:lsdException w:name="Colorful Grid Accent 6" w:semiHidden="0" w:uiPriority="73" w:unhideWhenUsed="0"/>
-    <w:lsdException w:name="Subtle Emphasis" w:semiHidden="0" w:uiPriority="19" w:unhideWhenUsed="0" w:qFormat="1"/>
-    <w:lsdException w:name="Intense Emphasis" w:semiHidden="0" w:uiPriority="21" w:unhideWhenUsed="0" w:qFormat="1"/>
-    <w:lsdException w:name="Subtle Reference" w:semiHidden="0" w:uiPriority="31" w:unhideWhenUsed="0" w:qFormat="1"/>
-    <w:lsdException w:name="Intense Reference" w:semiHidden="0" w:uiPriority="32" w:unhideWhenUsed="0" w:qFormat="1"/>
-    <w:lsdException w:name="Book Title" w:semiHidden="0" w:uiPriority="33" w:unhideWhenUsed="0" w:qFormat="1"/>
-    <w:lsdException w:name="Bibliography" w:uiPriority="37"/>
-    <w:lsdException w:name="TOC Heading" w:uiPriority="39" w:qFormat="1"/>
-  </w:latentStyles>
-  <w:style w:type="paragraph" w:default="1" w:styleId="Normal">
-    <w:name w:val="Normal"/>
-    <w:qFormat/>
-    <w:rPr>
-      <w:noProof/>
-      <w:sz w:val="24"/>
-      <w:szCs w:val="24"/>
-      <w:lang w:val="en-US"/>
-    </w:rPr>
-  </w:style>
-  <w:style w:type="paragraph" w:styleId="Heading1">
-    <w:name w:val="heading 1"/>
-    <w:basedOn w:val="Normal"/>
-    <w:next w:val="Normal"/>
-    <w:qFormat/>
-    <w:pPr>
-      <w:keepNext/>
-      <w:outlineLvl w:val="0"/>
-    </w:pPr>
-    <w:rPr>
-      <w:b/>
-      <w:bCs/>
-      <w:lang w:val="en-GB"/>
-    </w:rPr>
-  </w:style>
-  <w:style w:type="character" w:default="1" w:styleId="DefaultParagraphFont">
-    <w:name w:val="Default Paragraph Font"/>
-    <w:uiPriority w:val="1"/>
-    <w:semiHidden/>
-    <w:unhideWhenUsed/>
-  </w:style>
-  <w:style w:type="table" w:default="1" w:styleId="TableNormal">
-    <w:name w:val="Normal Table"/>
-    <w:uiPriority w:val="99"/>
-    <w:semiHidden/>
-    <w:unhideWhenUsed/>
-    <w:tblPr>
-      <w:tblInd w:w="0" w:type="dxa"/>
-      <w:tblCellMar>
-        <w:top w:w="0" w:type="dxa"/>
-        <w:left w:w="108" w:type="dxa"/>
-        <w:bottom w:w="0" w:type="dxa"/>
-        <w:right w:w="108" w:type="dxa"/>
-      </w:tblCellMar>
-    </w:tblPr>
-  </w:style>
-  <w:style w:type="numbering" w:default="1" w:styleId="NoList">
-    <w:name w:val="No List"/>
-    <w:uiPriority w:val="99"/>
-    <w:semiHidden/>
-    <w:unhideWhenUsed/>
-  </w:style>
-  <w:style w:type="character" w:styleId="PlaceholderText">
-    <w:name w:val="Placeholder Text"/>
-    <w:basedOn w:val="DefaultParagraphFont"/>
-    <w:uiPriority w:val="99"/>
-    <w:semiHidden/>
-    <w:rsid w:val="00FB78FE"/>
-    <w:rPr>
-      <w:color w:val="808080"/>
-    </w:rPr>
-  </w:style>
-  <w:style w:type="paragraph" w:styleId="BalloonText">
-    <w:name w:val="Balloon Text"/>
-    <w:basedOn w:val="Normal"/>
-    <w:link w:val="BalloonTextChar"/>
-    <w:uiPriority w:val="99"/>
-    <w:semiHidden/>
-    <w:unhideWhenUsed/>
-    <w:rsid w:val="00FB78FE"/>
-    <w:rPr>
-      <w:rFonts w:ascii="Lucida Grande" w:hAnsi="Lucida Grande"/>
-      <w:sz w:val="18"/>
-      <w:szCs w:val="18"/>
-    </w:rPr>
-  </w:style>
-  <w:style w:type="character" w:customStyle="1" w:styleId="BalloonTextChar">
-    <w:name w:val="Balloon Text Char"/>
-    <w:basedOn w:val="DefaultParagraphFont"/>
-    <w:link w:val="BalloonText"/>
-    <w:uiPriority w:val="99"/>
-    <w:semiHidden/>
-    <w:rsid w:val="00FB78FE"/>
-    <w:rPr>
-      <w:rFonts w:ascii="Lucida Grande" w:hAnsi="Lucida Grande"/>
-      <w:noProof/>
-      <w:sz w:val="18"/>
-      <w:szCs w:val="18"/>
-      <w:lang w:val="en-US"/>
-    </w:rPr>
-  </w:style>
-  <w:style w:type="paragraph" w:styleId="ListParagraph">
-    <w:name w:val="List Paragraph"/>
-    <w:basedOn w:val="Normal"/>
-    <w:uiPriority w:val="34"/>
-    <w:qFormat/>
-    <w:rsid w:val="00856E00"/>
-    <w:pPr>
-      <w:ind w:left="720"/>
-      <w:contextualSpacing/>
-    </w:pPr>
-  </w:style>
-</w:styles>
-</file>
-
-<file path=word/stylesWithEffects.xml><?xml version="1.0" encoding="utf-8"?>
-<w:styles xmlns:wpc="http://schemas.microsoft.com/office/word/2010/wordprocessingCanvas" xmlns:mo="http://schemas.microsoft.com/office/mac/office/2008/main" xmlns:mc="http://schemas.openxmlformats.org/markup-compatibility/2006" xmlns:mv="urn:schemas-microsoft-com:mac:vml" xmlns:o="urn:schemas-microsoft-com:office:office" xmlns:r="http://schemas.openxmlformats.org/officeDocument/2006/relationships" xmlns:m="http://schemas.openxmlformats.org/officeDocument/2006/math" xmlns:v="urn:schemas-microsoft-com:vml" xmlns:wp14="http://schemas.microsoft.com/office/word/2010/wordprocessingDrawing" xmlns:wp="http://schemas.openxmlformats.org/drawingml/2006/wordprocessingDrawing" xmlns:w10="urn:schemas-microsoft-com:office:word" xmlns:w="http://schemas.openxmlformats.org/wordprocessingml/2006/main" xmlns:w14="http://schemas.microsoft.com/office/word/2010/wordml" xmlns:wpg="http://schemas.microsoft.com/office/word/2010/wordprocessingGroup" xmlns:wpi="http://schemas.microsoft.com/office/word/2010/wordprocessingInk" xmlns:wne="http://schemas.microsoft.com/office/word/2006/wordml" xmlns:wps="http://schemas.microsoft.com/office/word/2010/wordprocessingShape" mc:Ignorable="w14 wp14">
-  <w:docDefaults>
-    <w:rPrDefault>
-      <w:rPr>
-        <w:rFonts w:ascii="Times New Roman" w:eastAsia="Times New Roman" w:hAnsi="Times New Roman" w:cs="Times New Roman"/>
-        <w:lang w:val="en-GB" w:eastAsia="en-US" w:bidi="ar-SA"/>
-      </w:rPr>
-    </w:rPrDefault>
-    <w:pPrDefault/>
-  </w:docDefaults>
-  <w:latentStyles w:defLockedState="0" w:defUIPriority="99" w:defSemiHidden="1" w:defUnhideWhenUsed="1" w:defQFormat="0" w:count="276">
-    <w:lsdException w:name="Normal" w:semiHidden="0" w:uiPriority="0" w:unhideWhenUsed="0" w:qFormat="1"/>
-    <w:lsdException w:name="heading 1" w:semiHidden="0" w:uiPriority="9" w:unhideWhenUsed="0" w:qFormat="1"/>
-    <w:lsdException w:name="heading 2" w:uiPriority="9" w:qFormat="1"/>
-    <w:lsdException w:name="heading 3" w:uiPriority="9" w:qFormat="1"/>
-    <w:lsdException w:name="heading 4" w:uiPriority="9" w:qFormat="1"/>
-    <w:lsdException w:name="heading 5" w:uiPriority="9" w:qFormat="1"/>
-    <w:lsdException w:name="heading 6" w:uiPriority="9" w:qFormat="1"/>
-    <w:lsdException w:name="heading 7" w:uiPriority="9" w:qFormat="1"/>
-    <w:lsdException w:name="heading 8" w:uiPriority="9" w:qFormat="1"/>
-    <w:lsdException w:name="heading 9" w:uiPriority="9" w:qFormat="1"/>
-    <w:lsdException w:name="toc 1" w:uiPriority="39"/>
-    <w:lsdException w:name="toc 2" w:uiPriority="39"/>
-    <w:lsdException w:name="toc 3" w:uiPriority="39"/>
-    <w:lsdException w:name="toc 4" w:uiPriority="39"/>
-    <w:lsdException w:name="toc 5" w:uiPriority="39"/>
-    <w:lsdException w:name="toc 6" w:uiPriority="39"/>
-    <w:lsdException w:name="toc 7" w:uiPriority="39"/>
-    <w:lsdException w:name="toc 8" w:uiPriority="39"/>
-    <w:lsdException w:name="toc 9" w:uiPriority="39"/>
-    <w:lsdException w:name="caption" w:uiPriority="35" w:qFormat="1"/>
-    <w:lsdException w:name="Title" w:semiHidden="0" w:uiPriority="10" w:unhideWhenUsed="0" w:qFormat="1"/>
-    <w:lsdException w:name="Default Paragraph Font" w:uiPriority="1"/>
-    <w:lsdException w:name="Subtitle" w:semiHidden="0" w:uiPriority="11" w:unhideWhenUsed="0" w:qFormat="1"/>
-    <w:lsdException w:name="Strong" w:semiHidden="0" w:uiPriority="22" w:unhideWhenUsed="0" w:qFormat="1"/>
-    <w:lsdException w:name="Emphasis" w:semiHidden="0" w:uiPriority="20" w:unhideWhenUsed="0" w:qFormat="1"/>
-    <w:lsdException w:name="Table Grid" w:semiHidden="0" w:uiPriority="59" w:unhideWhenUsed="0"/>
-    <w:lsdException w:name="Placeholder Text" w:unhideWhenUsed="0"/>
-    <w:lsdException w:name="No Spacing" w:semiHidden="0" w:uiPriority="1" w:unhideWhenUsed="0" w:qFormat="1"/>
-    <w:lsdException w:name="Light Shading" w:semiHidden="0" w:uiPriority="60" w:unhideWhenUsed="0"/>
-    <w:lsdException w:name="Light List" w:semiHidden="0" w:uiPriority="61" w:unhideWhenUsed="0"/>
-    <w:lsdException w:name="Light Grid" w:semiHidden="0" w:uiPriority="62" w:unhideWhenUsed="0"/>
-    <w:lsdException w:name="Medium Shading 1" w:semiHidden="0" w:uiPriority="63" w:unhideWhenUsed="0"/>
-    <w:lsdException w:name="Medium Shading 2" w:semiHidden="0" w:uiPriority="64" w:unhideWhenUsed="0"/>
-    <w:lsdException w:name="Medium List 1" w:semiHidden="0" w:uiPriority="65" w:unhideWhenUsed="0"/>
-    <w:lsdException w:name="Medium List 2" w:semiHidden="0" w:uiPriority="66" w:unhideWhenUsed="0"/>
-    <w:lsdException w:name="Medium Grid 1" w:semiHidden="0" w:uiPriority="67" w:unhideWhenUsed="0"/>
-    <w:lsdException w:name="Medium Grid 2" w:semiHidden="0" w:uiPriority="68" w:unhideWhenUsed="0"/>
-    <w:lsdException w:name="Medium Grid 3" w:semiHidden="0" w:uiPriority="69" w:unhideWhenUsed="0"/>
-    <w:lsdException w:name="Dark List" w:semiHidden="0" w:uiPriority="70" w:unhideWhenUsed="0"/>
-    <w:lsdException w:name="Colorful Shading" w:semiHidden="0" w:uiPriority="71" w:unhideWhenUsed="0"/>
-    <w:lsdException w:name="Colorful List" w:semiHidden="0" w:uiPriority="72" w:unhideWhenUsed="0"/>
-    <w:lsdException w:name="Colorful Grid" w:semiHidden="0" w:uiPriority="73" w:unhideWhenUsed="0"/>
-    <w:lsdException w:name="Light Shading Accent 1" w:semiHidden="0" w:uiPriority="60" w:unhideWhenUsed="0"/>
-    <w:lsdException w:name="Light List Accent 1" w:semiHidden="0" w:uiPriority="61" w:unhideWhenUsed="0"/>
-    <w:lsdException w:name="Light Grid Accent 1" w:semiHidden="0" w:uiPriority="62" w:unhideWhenUsed="0"/>
-    <w:lsdException w:name="Medium Shading 1 Accent 1" w:semiHidden="0" w:uiPriority="63" w:unhideWhenUsed="0"/>
-    <w:lsdException w:name="Medium Shading 2 Accent 1" w:semiHidden="0" w:uiPriority="64" w:unhideWhenUsed="0"/>
-    <w:lsdException w:name="Medium List 1 Accent 1" w:semiHidden="0" w:uiPriority="65" w:unhideWhenUsed="0"/>
-    <w:lsdException w:name="Revision" w:unhideWhenUsed="0"/>
-    <w:lsdException w:name="List Paragraph" w:semiHidden="0" w:uiPriority="34" w:unhideWhenUsed="0" w:qFormat="1"/>
-    <w:lsdException w:name="Quote" w:semiHidden="0" w:uiPriority="29" w:unhideWhenUsed="0" w:qFormat="1"/>
-    <w:lsdException w:name="Intense Quote" w:semiHidden="0" w:uiPriority="30" w:unhideWhenUsed="0" w:qFormat="1"/>
-    <w:lsdException w:name="Medium List 2 Accent 1" w:semiHidden="0" w:uiPriority="66" w:unhideWhenUsed="0"/>
-    <w:lsdException w:name="Medium Grid 1 Accent 1" w:semiHidden="0" w:uiPriority="67" w:unhideWhenUsed="0"/>
-    <w:lsdException w:name="Medium Grid 2 Accent 1" w:semiHidden="0" w:uiPriority="68" w:unhideWhenUsed="0"/>
-    <w:lsdException w:name="Medium Grid 3 Accent 1" w:semiHidden="0" w:uiPriority="69" w:unhideWhenUsed="0"/>
-    <w:lsdException w:name="Dark List Accent 1" w:semiHidden="0" w:uiPriority="70" w:unhideWhenUsed="0"/>
-    <w:lsdException w:name="Colorful Shading Accent 1" w:semiHidden="0" w:uiPriority="71" w:unhideWhenUsed="0"/>
-    <w:lsdException w:name="Colorful List Accent 1" w:semiHidden="0" w:uiPriority="72" w:unhideWhenUsed="0"/>
-    <w:lsdException w:name="Colorful Grid Accent 1" w:semiHidden="0" w:uiPriority="73" w:unhideWhenUsed="0"/>
-    <w:lsdException w:name="Light Shading Accent 2" w:semiHidden="0" w:uiPriority="60" w:unhideWhenUsed="0"/>
-    <w:lsdException w:name="Light List Accent 2" w:semiHidden="0" w:uiPriority="61" w:unhideWhenUsed="0"/>
-    <w:lsdException w:name="Light Grid Accent 2" w:semiHidden="0" w:uiPriority="62" w:unhideWhenUsed="0"/>
-    <w:lsdException w:name="Medium Shading 1 Accent 2" w:semiHidden="0" w:uiPriority="63" w:unhideWhenUsed="0"/>
-    <w:lsdException w:name="Medium Shading 2 Accent 2" w:semiHidden="0" w:uiPriority="64" w:unhideWhenUsed="0"/>
-    <w:lsdException w:name="Medium List 1 Accent 2" w:semiHidden="0" w:uiPriority="65" w:unhideWhenUsed="0"/>
-    <w:lsdException w:name="Medium List 2 Accent 2" w:semiHidden="0" w:uiPriority="66" w:unhideWhenUsed="0"/>
-    <w:lsdException w:name="Medium Grid 1 Accent 2" w:semiHidden="0" w:uiPriority="67" w:unhideWhenUsed="0"/>
-    <w:lsdException w:name="Medium Grid 2 Accent 2" w:semiHidden="0" w:uiPriority="68" w:unhideWhenUsed="0"/>
-    <w:lsdException w:name="Medium Grid 3 Accent 2" w:semiHidden="0" w:uiPriority="69" w:unhideWhenUsed="0"/>
-    <w:lsdException w:name="Dark List Accent 2" w:semiHidden="0" w:uiPriority="70" w:unhideWhenUsed="0"/>
-    <w:lsdException w:name="Colorful Shading Accent 2" w:semiHidden="0" w:uiPriority="71" w:unhideWhenUsed="0"/>
-    <w:lsdException w:name="Colorful List Accent 2" w:semiHidden="0" w:uiPriority="72" w:unhideWhenUsed="0"/>
-    <w:lsdException w:name="Colorful Grid Accent 2" w:semiHidden="0" w:uiPriority="73" w:unhideWhenUsed="0"/>
-    <w:lsdException w:name="Light Shading Accent 3" w:semiHidden="0" w:uiPriority="60" w:unhideWhenUsed="0"/>
-    <w:lsdException w:name="Light List Accent 3" w:semiHidden="0" w:uiPriority="61" w:unhideWhenUsed="0"/>
-    <w:lsdException w:name="Light Grid Accent 3" w:semiHidden="0" w:uiPriority="62" w:unhideWhenUsed="0"/>
-    <w:lsdException w:name="Medium Shading 1 Accent 3" w:semiHidden="0" w:uiPriority="63" w:unhideWhenUsed="0"/>
-    <w:lsdException w:name="Medium Shading 2 Accent 3" w:semiHidden="0" w:uiPriority="64" w:unhideWhenUsed="0"/>
-    <w:lsdException w:name="Medium List 1 Accent 3" w:semiHidden="0" w:uiPriority="65" w:unhideWhenUsed="0"/>
-    <w:lsdException w:name="Medium List 2 Accent 3" w:semiHidden="0" w:uiPriority="66" w:unhideWhenUsed="0"/>
-    <w:lsdException w:name="Medium Grid 1 Accent 3" w:semiHidden="0" w:uiPriority="67" w:unhideWhenUsed="0"/>
-    <w:lsdException w:name="Medium Grid 2 Accent 3" w:semiHidden="0" w:uiPriority="68" w:unhideWhenUsed="0"/>
-    <w:lsdException w:name="Medium Grid 3 Accent 3" w:semiHidden="0" w:uiPriority="69" w:unhideWhenUsed="0"/>
-    <w:lsdException w:name="Dark List Accent 3" w:semiHidden="0" w:uiPriority="70" w:unhideWhenUsed="0"/>
-    <w:lsdException w:name="Colorful Shading Accent 3" w:semiHidden="0" w:uiPriority="71" w:unhideWhenUsed="0"/>
-    <w:lsdException w:name="Colorful List Accent 3" w:semiHidden="0" w:uiPriority="72" w:unhideWhenUsed="0"/>
-    <w:lsdException w:name="Colorful Grid Accent 3" w:semiHidden="0" w:uiPriority="73" w:unhideWhenUsed="0"/>
-    <w:lsdException w:name="Light Shading Accent 4" w:semiHidden="0" w:uiPriority="60" w:unhideWhenUsed="0"/>
-    <w:lsdException w:name="Light List Accent 4" w:semiHidden="0" w:uiPriority="61" w:unhideWhenUsed="0"/>
-    <w:lsdException w:name="Light Grid Accent 4" w:semiHidden="0" w:uiPriority="62" w:unhideWhenUsed="0"/>
-    <w:lsdException w:name="Medium Shading 1 Accent 4" w:semiHidden="0" w:uiPriority="63" w:unhideWhenUsed="0"/>
-    <w:lsdException w:name="Medium Shading 2 Accent 4" w:semiHidden="0" w:uiPriority="64" w:unhideWhenUsed="0"/>
-    <w:lsdException w:name="Medium List 1 Accent 4" w:semiHidden="0" w:uiPriority="65" w:unhideWhenUsed="0"/>
-    <w:lsdException w:name="Medium List 2 Accent 4" w:semiHidden="0" w:uiPriority="66" w:unhideWhenUsed="0"/>
-    <w:lsdException w:name="Medium Grid 1 Accent 4" w:semiHidden="0" w:uiPriority="67" w:unhideWhenUsed="0"/>
-    <w:lsdException w:name="Medium Grid 2 Accent 4" w:semiHidden="0" w:uiPriority="68" w:unhideWhenUsed="0"/>
-    <w:lsdException w:name="Medium Grid 3 Accent 4" w:semiHidden="0" w:uiPriority="69" w:unhideWhenUsed="0"/>
-    <w:lsdException w:name="Dark List Accent 4" w:semiHidden="0" w:uiPriority="70" w:unhideWhenUsed="0"/>
-    <w:lsdException w:name="Colorful Shading Accent 4" w:semiHidden="0" w:uiPriority="71" w:unhideWhenUsed="0"/>
-    <w:lsdException w:name="Colorful List Accent 4" w:semiHidden="0" w:uiPriority="72" w:unhideWhenUsed="0"/>
-    <w:lsdException w:name="Colorful Grid Accent 4" w:semiHidden="0" w:uiPriority="73" w:unhideWhenUsed="0"/>
-    <w:lsdException w:name="Light Shading Accent 5" w:semiHidden="0" w:uiPriority="60" w:unhideWhenUsed="0"/>
-    <w:lsdException w:name="Light List Accent 5" w:semiHidden="0" w:uiPriority="61" w:unhideWhenUsed="0"/>
-    <w:lsdException w:name="Light Grid Accent 5" w:semiHidden="0" w:uiPriority="62" w:unhideWhenUsed="0"/>
-    <w:lsdException w:name="Medium Shading 1 Accent 5" w:semiHidden="0" w:uiPriority="63" w:unhideWhenUsed="0"/>
-    <w:lsdException w:name="Medium Shading 2 Accent 5" w:semiHidden="0" w:uiPriority="64" w:unhideWhenUsed="0"/>
-    <w:lsdException w:name="Medium List 1 Accent 5" w:semiHidden="0" w:uiPriority="65" w:unhideWhenUsed="0"/>
-    <w:lsdException w:name="Medium List 2 Accent 5" w:semiHidden="0" w:uiPriority="66" w:unhideWhenUsed="0"/>
-    <w:lsdException w:name="Medium Grid 1 Accent 5" w:semiHidden="0" w:uiPriority="67" w:unhideWhenUsed="0"/>
-    <w:lsdException w:name="Medium Grid 2 Accent 5" w:semiHidden="0" w:uiPriority="68" w:unhideWhenUsed="0"/>
-    <w:lsdException w:name="Medium Grid 3 Accent 5" w:semiHidden="0" w:uiPriority="69" w:unhideWhenUsed="0"/>
-    <w:lsdException w:name="Dark List Accent 5" w:semiHidden="0" w:uiPriority="70" w:unhideWhenUsed="0"/>
-    <w:lsdException w:name="Colorful Shading Accent 5" w:semiHidden="0" w:uiPriority="71" w:unhideWhenUsed="0"/>
-    <w:lsdException w:name="Colorful List Accent 5" w:semiHidden="0" w:uiPriority="72" w:unhideWhenUsed="0"/>
-    <w:lsdException w:name="Colorful Grid Accent 5" w:semiHidden="0" w:uiPriority="73" w:unhideWhenUsed="0"/>
-    <w:lsdException w:name="Light Shading Accent 6" w:semiHidden="0" w:uiPriority="60" w:unhideWhenUsed="0"/>
-    <w:lsdException w:name="Light List Accent 6" w:semiHidden="0" w:uiPriority="61" w:unhideWhenUsed="0"/>
-    <w:lsdException w:name="Light Grid Accent 6" w:semiHidden="0" w:uiPriority="62" w:unhideWhenUsed="0"/>
-    <w:lsdException w:name="Medium Shading 1 Accent 6" w:semiHidden="0" w:uiPriority="63" w:unhideWhenUsed="0"/>
-    <w:lsdException w:name="Medium Shading 2 Accent 6" w:semiHidden="0" w:uiPriority="64" w:unhideWhenUsed="0"/>
-    <w:lsdException w:name="Medium List 1 Accent 6" w:semiHidden="0" w:uiPriority="65" w:unhideWhenUsed="0"/>
-    <w:lsdException w:name="Medium List 2 Accent 6" w:semiHidden="0" w:uiPriority="66" w:unhideWhenUsed="0"/>
-    <w:lsdException w:name="Medium Grid 1 Accent 6" w:semiHidden="0" w:uiPriority="67" w:unhideWhenUsed="0"/>
-    <w:lsdException w:name="Medium Grid 2 Accent 6" w:semiHidden="0" w:uiPriority="68" w:unhideWhenUsed="0"/>
-    <w:lsdException w:name="Medium Grid 3 Accent 6" w:semiHidden="0" w:uiPriority="69" w:unhideWhenUsed="0"/>
-    <w:lsdException w:name="Dark List Accent 6" w:semiHidden="0" w:uiPriority="70" w:unhideWhenUsed="0"/>
-    <w:lsdException w:name="Colorful Shading Accent 6" w:semiHidden="0" w:uiPriority="71" w:unhideWhenUsed="0"/>
-    <w:lsdException w:name="Colorful List Accent 6" w:semiHidden="0" w:uiPriority="72" w:unhideWhenUsed="0"/>
-    <w:lsdException w:name="Colorful Grid Accent 6" w:semiHidden="0" w:uiPriority="73" w:unhideWhenUsed="0"/>
-    <w:lsdException w:name="Subtle Emphasis" w:semiHidden="0" w:uiPriority="19" w:unhideWhenUsed="0" w:qFormat="1"/>
-    <w:lsdException w:name="Intense Emphasis" w:semiHidden="0" w:uiPriority="21" w:unhideWhenUsed="0" w:qFormat="1"/>
-    <w:lsdException w:name="Subtle Reference" w:semiHidden="0" w:uiPriority="31" w:unhideWhenUsed="0" w:qFormat="1"/>
-    <w:lsdException w:name="Intense Reference" w:semiHidden="0" w:uiPriority="32" w:unhideWhenUsed="0" w:qFormat="1"/>
-    <w:lsdException w:name="Book Title" w:semiHidden="0" w:uiPriority="33" w:unhideWhenUsed="0" w:qFormat="1"/>
-    <w:lsdException w:name="Bibliography" w:uiPriority="37"/>
-    <w:lsdException w:name="TOC Heading" w:uiPriority="39" w:qFormat="1"/>
+  <w:latentStyles w:defLockedState="0" w:defUIPriority="99" w:defSemiHidden="0" w:defUnhideWhenUsed="0" w:defQFormat="0" w:count="382">
+    <w:lsdException w:name="Normal" w:uiPriority="0" w:qFormat="1"/>
+    <w:lsdException w:name="heading 1" w:uiPriority="9" w:qFormat="1"/>
+    <w:lsdException w:name="heading 2" w:semiHidden="1" w:uiPriority="9" w:unhideWhenUsed="1" w:qFormat="1"/>
+    <w:lsdException w:name="heading 3" w:semiHidden="1" w:uiPriority="9" w:unhideWhenUsed="1" w:qFormat="1"/>
+    <w:lsdException w:name="heading 4" w:semiHidden="1" w:uiPriority="9" w:unhideWhenUsed="1" w:qFormat="1"/>
+    <w:lsdException w:name="heading 5" w:semiHidden="1" w:uiPriority="9" w:unhideWhenUsed="1" w:qFormat="1"/>
+    <w:lsdException w:name="heading 6" w:semiHidden="1" w:uiPriority="9" w:unhideWhenUsed="1" w:qFormat="1"/>
+    <w:lsdException w:name="heading 7" w:semiHidden="1" w:uiPriority="9" w:unhideWhenUsed="1" w:qFormat="1"/>
+    <w:lsdException w:name="heading 8" w:semiHidden="1" w:uiPriority="9" w:unhideWhenUsed="1" w:qFormat="1"/>
+    <w:lsdException w:name="heading 9" w:semiHidden="1" w:uiPriority="9" w:unhideWhenUsed="1" w:qFormat="1"/>
+    <w:lsdException w:name="index 1" w:semiHidden="1" w:unhideWhenUsed="1"/>
+    <w:lsdException w:name="index 2" w:semiHidden="1" w:unhideWhenUsed="1"/>
+    <w:lsdException w:name="index 3" w:semiHidden="1" w:unhideWhenUsed="1"/>
+    <w:lsdException w:name="index 4" w:semiHidden="1" w:unhideWhenUsed="1"/>
+    <w:lsdException w:name="index 5" w:semiHidden="1" w:unhideWhenUsed="1"/>
+    <w:lsdException w:name="index 6" w:semiHidden="1" w:unhideWhenUsed="1"/>
+    <w:lsdException w:name="index 7" w:semiHidden="1" w:unhideWhenUsed="1"/>
+    <w:lsdException w:name="index 8" w:semiHidden="1" w:unhideWhenUsed="1"/>
+    <w:lsdException w:name="index 9" w:semiHidden="1" w:unhideWhenUsed="1"/>
+    <w:lsdException w:name="toc 1" w:semiHidden="1" w:uiPriority="39" w:unhideWhenUsed="1"/>
+    <w:lsdException w:name="toc 2" w:semiHidden="1" w:uiPriority="39" w:unhideWhenUsed="1"/>
+    <w:lsdException w:name="toc 3" w:semiHidden="1" w:uiPriority="39" w:unhideWhenUsed="1"/>
+    <w:lsdException w:name="toc 4" w:semiHidden="1" w:uiPriority="39" w:unhideWhenUsed="1"/>
+    <w:lsdException w:name="toc 5" w:semiHidden="1" w:uiPriority="39" w:unhideWhenUsed="1"/>
+    <w:lsdException w:name="toc 6" w:semiHidden="1" w:uiPriority="39" w:unhideWhenUsed="1"/>
+    <w:lsdException w:name="toc 7" w:semiHidden="1" w:uiPriority="39" w:unhideWhenUsed="1"/>
+    <w:lsdException w:name="toc 8" w:semiHidden="1" w:uiPriority="39" w:unhideWhenUsed="1"/>
+    <w:lsdException w:name="toc 9" w:semiHidden="1" w:uiPriority="39" w:unhideWhenUsed="1"/>
+    <w:lsdException w:name="Normal Indent" w:semiHidden="1" w:unhideWhenUsed="1"/>
+    <w:lsdException w:name="footnote text" w:semiHidden="1" w:unhideWhenUsed="1"/>
+    <w:lsdException w:name="annotation text" w:semiHidden="1" w:unhideWhenUsed="1"/>
+    <w:lsdException w:name="header" w:semiHidden="1" w:unhideWhenUsed="1"/>
+    <w:lsdException w:name="footer" w:semiHidden="1" w:unhideWhenUsed="1"/>
+    <w:lsdException w:name="index heading" w:semiHidden="1" w:unhideWhenUsed="1"/>
+    <w:lsdException w:name="caption" w:semiHidden="1" w:uiPriority="35" w:unhideWhenUsed="1" w:qFormat="1"/>
+    <w:lsdException w:name="table of figures" w:semiHidden="1" w:unhideWhenUsed="1"/>
+    <w:lsdException w:name="envelope address" w:semiHidden="1" w:unhideWhenUsed="1"/>
+    <w:lsdException w:name="envelope return" w:semiHidden="1" w:unhideWhenUsed="1"/>
+    <w:lsdException w:name="footnote reference" w:semiHidden="1" w:unhideWhenUsed="1"/>
+    <w:lsdException w:name="annotation reference" w:semiHidden="1" w:unhideWhenUsed="1"/>
+    <w:lsdException w:name="line number" w:semiHidden="1" w:unhideWhenUsed="1"/>
+    <w:lsdException w:name="page number" w:semiHidden="1" w:unhideWhenUsed="1"/>
+    <w:lsdException w:name="endnote reference" w:semiHidden="1" w:unhideWhenUsed="1"/>
+    <w:lsdException w:name="endnote text" w:semiHidden="1" w:unhideWhenUsed="1"/>
+    <w:lsdException w:name="table of authorities" w:semiHidden="1" w:unhideWhenUsed="1"/>
+    <w:lsdException w:name="macro" w:semiHidden="1" w:unhideWhenUsed="1"/>
+    <w:lsdException w:name="toa heading" w:semiHidden="1" w:unhideWhenUsed="1"/>
+    <w:lsdException w:name="List" w:semiHidden="1" w:unhideWhenUsed="1"/>
+    <w:lsdException w:name="List Bullet" w:semiHidden="1" w:unhideWhenUsed="1"/>
+    <w:lsdException w:name="List Number" w:semiHidden="1" w:unhideWhenUsed="1"/>
+    <w:lsdException w:name="List 2" w:semiHidden="1" w:unhideWhenUsed="1"/>
+    <w:lsdException w:name="List 3" w:semiHidden="1" w:unhideWhenUsed="1"/>
+    <w:lsdException w:name="List 4" w:semiHidden="1" w:unhideWhenUsed="1"/>
+    <w:lsdException w:name="List 5" w:semiHidden="1" w:unhideWhenUsed="1"/>
+    <w:lsdException w:name="List Bullet 2" w:semiHidden="1" w:unhideWhenUsed="1"/>
+    <w:lsdException w:name="List Bullet 3" w:semiHidden="1" w:unhideWhenUsed="1"/>
+    <w:lsdException w:name="List Bullet 4" w:semiHidden="1" w:unhideWhenUsed="1"/>
+    <w:lsdException w:name="List Bullet 5" w:semiHidden="1" w:unhideWhenUsed="1"/>
+    <w:lsdException w:name="List Number 2" w:semiHidden="1" w:unhideWhenUsed="1"/>
+    <w:lsdException w:name="List Number 3" w:semiHidden="1" w:unhideWhenUsed="1"/>
+    <w:lsdException w:name="List Number 4" w:semiHidden="1" w:unhideWhenUsed="1"/>
+    <w:lsdException w:name="List Number 5" w:semiHidden="1" w:unhideWhenUsed="1"/>
+    <w:lsdException w:name="Title" w:uiPriority="10" w:qFormat="1"/>
+    <w:lsdException w:name="Closing" w:semiHidden="1" w:unhideWhenUsed="1"/>
+    <w:lsdException w:name="Signature" w:semiHidden="1" w:unhideWhenUsed="1"/>
+    <w:lsdException w:name="Default Paragraph Font" w:semiHidden="1" w:uiPriority="1" w:unhideWhenUsed="1"/>
+    <w:lsdException w:name="Body Text" w:semiHidden="1" w:unhideWhenUsed="1"/>
+    <w:lsdException w:name="Body Text Indent" w:semiHidden="1" w:unhideWhenUsed="1"/>
+    <w:lsdException w:name="List Continue" w:semiHidden="1" w:unhideWhenUsed="1"/>
+    <w:lsdException w:name="List Continue 2" w:semiHidden="1" w:unhideWhenUsed="1"/>
+    <w:lsdException w:name="List Continue 3" w:semiHidden="1" w:unhideWhenUsed="1"/>
+    <w:lsdException w:name="List Continue 4" w:semiHidden="1" w:unhideWhenUsed="1"/>
+    <w:lsdException w:name="List Continue 5" w:semiHidden="1" w:unhideWhenUsed="1"/>
+    <w:lsdException w:name="Message Header" w:semiHidden="1" w:unhideWhenUsed="1"/>
+    <w:lsdException w:name="Subtitle" w:uiPriority="11" w:qFormat="1"/>
+    <w:lsdException w:name="Salutation" w:semiHidden="1" w:unhideWhenUsed="1"/>
+    <w:lsdException w:name="Date" w:semiHidden="1" w:unhideWhenUsed="1"/>
+    <w:lsdException w:name="Body Text First Indent" w:semiHidden="1" w:unhideWhenUsed="1"/>
+    <w:lsdException w:name="Body Text First Indent 2" w:semiHidden="1" w:unhideWhenUsed="1"/>
+    <w:lsdException w:name="Note Heading" w:semiHidden="1" w:unhideWhenUsed="1"/>
+    <w:lsdException w:name="Body Text 2" w:semiHidden="1" w:unhideWhenUsed="1"/>
+    <w:lsdException w:name="Body Text 3" w:semiHidden="1" w:unhideWhenUsed="1"/>
+    <w:lsdException w:name="Body Text Indent 2" w:semiHidden="1" w:unhideWhenUsed="1"/>
+    <w:lsdException w:name="Body Text Indent 3" w:semiHidden="1" w:unhideWhenUsed="1"/>
+    <w:lsdException w:name="Block Text" w:semiHidden="1" w:unhideWhenUsed="1"/>
+    <w:lsdException w:name="Hyperlink" w:semiHidden="1" w:unhideWhenUsed="1"/>
+    <w:lsdException w:name="FollowedHyperlink" w:semiHidden="1" w:unhideWhenUsed="1"/>
+    <w:lsdException w:name="Strong" w:uiPriority="22" w:qFormat="1"/>
+    <w:lsdException w:name="Emphasis" w:uiPriority="20" w:qFormat="1"/>
+    <w:lsdException w:name="Document Map" w:semiHidden="1" w:unhideWhenUsed="1"/>
+    <w:lsdException w:name="Plain Text" w:semiHidden="1" w:unhideWhenUsed="1"/>
+    <w:lsdException w:name="E-mail Signature" w:semiHidden="1" w:unhideWhenUsed="1"/>
+    <w:lsdException w:name="HTML Top of Form" w:semiHidden="1" w:unhideWhenUsed="1"/>
+    <w:lsdException w:name="HTML Bottom of Form" w:semiHidden="1" w:unhideWhenUsed="1"/>
+    <w:lsdException w:name="Normal (Web)" w:semiHidden="1" w:unhideWhenUsed="1"/>
+    <w:lsdException w:name="HTML Acronym" w:semiHidden="1" w:unhideWhenUsed="1"/>
+    <w:lsdException w:name="HTML Address" w:semiHidden="1" w:unhideWhenUsed="1"/>
+    <w:lsdException w:name="HTML Cite" w:semiHidden="1" w:unhideWhenUsed="1"/>
+    <w:lsdException w:name="HTML Code" w:semiHidden="1" w:unhideWhenUsed="1"/>
+    <w:lsdException w:name="HTML Definition" w:semiHidden="1" w:unhideWhenUsed="1"/>
+    <w:lsdException w:name="HTML Keyboard" w:semiHidden="1" w:unhideWhenUsed="1"/>
+    <w:lsdException w:name="HTML Preformatted" w:semiHidden="1" w:unhideWhenUsed="1"/>
+    <w:lsdException w:name="HTML Sample" w:semiHidden="1" w:unhideWhenUsed="1"/>
+    <w:lsdException w:name="HTML Typewriter" w:semiHidden="1" w:unhideWhenUsed="1"/>
+    <w:lsdException w:name="HTML Variable" w:semiHidden="1" w:unhideWhenUsed="1"/>
+    <w:lsdException w:name="Normal Table" w:semiHidden="1" w:unhideWhenUsed="1"/>
+    <w:lsdException w:name="annotation subject" w:semiHidden="1" w:unhideWhenUsed="1"/>
+    <w:lsdException w:name="No List" w:semiHidden="1" w:unhideWhenUsed="1"/>
+    <w:lsdException w:name="Outline List 1" w:semiHidden="1" w:unhideWhenUsed="1"/>
+    <w:lsdException w:name="Outline List 2" w:semiHidden="1" w:unhideWhenUsed="1"/>
+    <w:lsdException w:name="Outline List 3" w:semiHidden="1" w:unhideWhenUsed="1"/>
+    <w:lsdException w:name="Table Simple 1" w:semiHidden="1" w:unhideWhenUsed="1"/>
+    <w:lsdException w:name="Table Simple 2" w:semiHidden="1" w:unhideWhenUsed="1"/>
+    <w:lsdException w:name="Table Simple 3" w:semiHidden="1" w:unhideWhenUsed="1"/>
+    <w:lsdException w:name="Table Classic 1" w:semiHidden="1" w:unhideWhenUsed="1"/>
+    <w:lsdException w:name="Table Classic 2" w:semiHidden="1" w:unhideWhenUsed="1"/>
+    <w:lsdException w:name="Table Classic 3" w:semiHidden="1" w:unhideWhenUsed="1"/>
+    <w:lsdException w:name="Table Classic 4" w:semiHidden="1" w:unhideWhenUsed="1"/>
+    <w:lsdException w:name="Table Colorful 1" w:semiHidden="1" w:unhideWhenUsed="1"/>
+    <w:lsdException w:name="Table Colorful 2" w:semiHidden="1" w:unhideWhenUsed="1"/>
+    <w:lsdException w:name="Table Colorful 3" w:semiHidden="1" w:unhideWhenUsed="1"/>
+    <w:lsdException w:name="Table Columns 1" w:semiHidden="1" w:unhideWhenUsed="1"/>
+    <w:lsdException w:name="Table Columns 2" w:semiHidden="1" w:unhideWhenUsed="1"/>
+    <w:lsdException w:name="Table Columns 3" w:semiHidden="1" w:unhideWhenUsed="1"/>
+    <w:lsdException w:name="Table Columns 4" w:semiHidden="1" w:unhideWhenUsed="1"/>
+    <w:lsdException w:name="Table Columns 5" w:semiHidden="1" w:unhideWhenUsed="1"/>
+    <w:lsdException w:name="Table Grid 1" w:semiHidden="1" w:unhideWhenUsed="1"/>
+    <w:lsdException w:name="Table Grid 2" w:semiHidden="1" w:unhideWhenUsed="1"/>
+    <w:lsdException w:name="Table Grid 3" w:semiHidden="1" w:unhideWhenUsed="1"/>
+    <w:lsdException w:name="Table Grid 4" w:semiHidden="1" w:unhideWhenUsed="1"/>
+    <w:lsdException w:name="Table Grid 5" w:semiHidden="1" w:unhideWhenUsed="1"/>
+    <w:lsdException w:name="Table Grid 6" w:semiHidden="1" w:unhideWhenUsed="1"/>
+    <w:lsdException w:name="Table Grid 7" w:semiHidden="1" w:unhideWhenUsed="1"/>
+    <w:lsdException w:name="Table Grid 8" w:semiHidden="1" w:unhideWhenUsed="1"/>
+    <w:lsdException w:name="Table List 1" w:semiHidden="1" w:unhideWhenUsed="1"/>
+    <w:lsdException w:name="Table List 2" w:semiHidden="1" w:unhideWhenUsed="1"/>
+    <w:lsdException w:name="Table List 3" w:semiHidden="1" w:unhideWhenUsed="1"/>
+    <w:lsdException w:name="Table List 4" w:semiHidden="1" w:unhideWhenUsed="1"/>
+    <w:lsdException w:name="Table List 5" w:semiHidden="1" w:unhideWhenUsed="1"/>
+    <w:lsdException w:name="Table List 6" w:semiHidden="1" w:unhideWhenUsed="1"/>
+    <w:lsdException w:name="Table List 7" w:semiHidden="1" w:unhideWhenUsed="1"/>
+    <w:lsdException w:name="Table List 8" w:semiHidden="1" w:unhideWhenUsed="1"/>
+    <w:lsdException w:name="Table 3D effects 1" w:semiHidden="1" w:unhideWhenUsed="1"/>
+    <w:lsdException w:name="Table 3D effects 2" w:semiHidden="1" w:unhideWhenUsed="1"/>
+    <w:lsdException w:name="Table 3D effects 3" w:semiHidden="1" w:unhideWhenUsed="1"/>
+    <w:lsdException w:name="Table Contemporary" w:semiHidden="1" w:unhideWhenUsed="1"/>
+    <w:lsdException w:name="Table Elegant" w:semiHidden="1" w:unhideWhenUsed="1"/>
+    <w:lsdException w:name="Table Professional" w:semiHidden="1" w:unhideWhenUsed="1"/>
+    <w:lsdException w:name="Table Subtle 1" w:semiHidden="1" w:unhideWhenUsed="1"/>
+    <w:lsdException w:name="Table Subtle 2" w:semiHidden="1" w:unhideWhenUsed="1"/>
+    <w:lsdException w:name="Table Web 1" w:semiHidden="1" w:unhideWhenUsed="1"/>
+    <w:lsdException w:name="Table Web 2" w:semiHidden="1" w:unhideWhenUsed="1"/>
+    <w:lsdException w:name="Table Web 3" w:semiHidden="1" w:unhideWhenUsed="1"/>
+    <w:lsdException w:name="Balloon Text" w:semiHidden="1" w:unhideWhenUsed="1"/>
+    <w:lsdException w:name="Table Grid" w:uiPriority="59"/>
+    <w:lsdException w:name="Table Theme" w:semiHidden="1" w:unhideWhenUsed="1"/>
+    <w:lsdException w:name="Note Level 1" w:semiHidden="1" w:unhideWhenUsed="1"/>
+    <w:lsdException w:name="Note Level 2" w:semiHidden="1" w:unhideWhenUsed="1"/>
+    <w:lsdException w:name="Note Level 3" w:semiHidden="1" w:unhideWhenUsed="1"/>
+    <w:lsdException w:name="Note Level 4" w:semiHidden="1" w:unhideWhenUsed="1"/>
+    <w:lsdException w:name="Note Level 5" w:semiHidden="1" w:unhideWhenUsed="1"/>
+    <w:lsdException w:name="Note Level 6" w:semiHidden="1" w:unhideWhenUsed="1"/>
+    <w:lsdException w:name="Note Level 7" w:semiHidden="1" w:unhideWhenUsed="1"/>
+    <w:lsdException w:name="Note Level 8" w:semiHidden="1" w:unhideWhenUsed="1"/>
+    <w:lsdException w:name="Note Level 9" w:semiHidden="1" w:unhideWhenUsed="1"/>
+    <w:lsdException w:name="Placeholder Text" w:semiHidden="1"/>
+    <w:lsdException w:name="No Spacing" w:uiPriority="1" w:qFormat="1"/>
+    <w:lsdException w:name="Light Shading" w:uiPriority="60"/>
+    <w:lsdException w:name="Light List" w:uiPriority="61"/>
+    <w:lsdException w:name="Light Grid" w:uiPriority="62"/>
+    <w:lsdException w:name="Medium Shading 1" w:uiPriority="63"/>
+    <w:lsdException w:name="Medium Shading 2" w:uiPriority="64"/>
+    <w:lsdException w:name="Medium List 1" w:uiPriority="65"/>
+    <w:lsdException w:name="Medium List 2" w:uiPriority="66"/>
+    <w:lsdException w:name="Medium Grid 1" w:uiPriority="67"/>
+    <w:lsdException w:name="Medium Grid 2" w:uiPriority="68"/>
+    <w:lsdException w:name="Medium Grid 3" w:uiPriority="69"/>
+    <w:lsdException w:name="Dark List" w:uiPriority="70"/>
+    <w:lsdException w:name="Colorful Shading" w:uiPriority="71"/>
+    <w:lsdException w:name="Colorful List" w:uiPriority="72"/>
+    <w:lsdException w:name="Colorful Grid" w:uiPriority="73"/>
+    <w:lsdException w:name="Light Shading Accent 1" w:uiPriority="60"/>
+    <w:lsdException w:name="Light List Accent 1" w:uiPriority="61"/>
+    <w:lsdException w:name="Light Grid Accent 1" w:uiPriority="62"/>
+    <w:lsdException w:name="Medium Shading 1 Accent 1" w:uiPriority="63"/>
+    <w:lsdException w:name="Medium Shading 2 Accent 1" w:uiPriority="64"/>
+    <w:lsdException w:name="Medium List 1 Accent 1" w:uiPriority="65"/>
+    <w:lsdException w:name="Revision" w:semiHidden="1"/>
+    <w:lsdException w:name="List Paragraph" w:uiPriority="34" w:qFormat="1"/>
+    <w:lsdException w:name="Quote" w:uiPriority="29" w:qFormat="1"/>
+    <w:lsdException w:name="Intense Quote" w:uiPriority="30" w:qFormat="1"/>
+    <w:lsdException w:name="Medium List 2 Accent 1" w:uiPriority="66"/>
+    <w:lsdException w:name="Medium Grid 1 Accent 1" w:uiPriority="67"/>
+    <w:lsdException w:name="Medium Grid 2 Accent 1" w:uiPriority="68"/>
+    <w:lsdException w:name="Medium Grid 3 Accent 1" w:uiPriority="69"/>
+    <w:lsdException w:name="Dark List Accent 1" w:uiPriority="70"/>
+    <w:lsdException w:name="Colorful Shading Accent 1" w:uiPriority="71"/>
+    <w:lsdException w:name="Colorful List Accent 1" w:uiPriority="72"/>
+    <w:lsdException w:name="Colorful Grid Accent 1" w:uiPriority="73"/>
+    <w:lsdException w:name="Light Shading Accent 2" w:uiPriority="60"/>
+    <w:lsdException w:name="Light List Accent 2" w:uiPriority="61"/>
+    <w:lsdException w:name="Light Grid Accent 2" w:uiPriority="62"/>
+    <w:lsdException w:name="Medium Shading 1 Accent 2" w:uiPriority="63"/>
+    <w:lsdException w:name="Medium Shading 2 Accent 2" w:uiPriority="64"/>
+    <w:lsdException w:name="Medium List 1 Accent 2" w:uiPriority="65"/>
+    <w:lsdException w:name="Medium List 2 Accent 2" w:uiPriority="66"/>
+    <w:lsdException w:name="Medium Grid 1 Accent 2" w:uiPriority="67"/>
+    <w:lsdException w:name="Medium Grid 2 Accent 2" w:uiPriority="68"/>
+    <w:lsdException w:name="Medium Grid 3 Accent 2" w:uiPriority="69"/>
+    <w:lsdException w:name="Dark List Accent 2" w:uiPriority="70"/>
+    <w:lsdException w:name="Colorful Shading Accent 2" w:uiPriority="71"/>
+    <w:lsdException w:name="Colorful List Accent 2" w:uiPriority="72"/>
+    <w:lsdException w:name="Colorful Grid Accent 2" w:uiPriority="73"/>
+    <w:lsdException w:name="Light Shading Accent 3" w:uiPriority="60"/>
+    <w:lsdException w:name="Light List Accent 3" w:uiPriority="61"/>
+    <w:lsdException w:name="Light Grid Accent 3" w:uiPriority="62"/>
+    <w:lsdException w:name="Medium Shading 1 Accent 3" w:uiPriority="63"/>
+    <w:lsdException w:name="Medium Shading 2 Accent 3" w:uiPriority="64"/>
+    <w:lsdException w:name="Medium List 1 Accent 3" w:uiPriority="65"/>
+    <w:lsdException w:name="Medium List 2 Accent 3" w:uiPriority="66"/>
+    <w:lsdException w:name="Medium Grid 1 Accent 3" w:uiPriority="67"/>
+    <w:lsdException w:name="Medium Grid 2 Accent 3" w:uiPriority="68"/>
+    <w:lsdException w:name="Medium Grid 3 Accent 3" w:uiPriority="69"/>
+    <w:lsdException w:name="Dark List Accent 3" w:uiPriority="70"/>
+    <w:lsdException w:name="Colorful Shading Accent 3" w:uiPriority="71"/>
+    <w:lsdException w:name="Colorful List Accent 3" w:uiPriority="72"/>
+    <w:lsdException w:name="Colorful Grid Accent 3" w:uiPriority="73"/>
+    <w:lsdException w:name="Light Shading Accent 4" w:uiPriority="60"/>
+    <w:lsdException w:name="Light List Accent 4" w:uiPriority="61"/>
+    <w:lsdException w:name="Light Grid Accent 4" w:uiPriority="62"/>
+    <w:lsdException w:name="Medium Shading 1 Accent 4" w:uiPriority="63"/>
+    <w:lsdException w:name="Medium Shading 2 Accent 4" w:uiPriority="64"/>
+    <w:lsdException w:name="Medium List 1 Accent 4" w:uiPriority="65"/>
+    <w:lsdException w:name="Medium List 2 Accent 4" w:uiPriority="66"/>
+    <w:lsdException w:name="Medium Grid 1 Accent 4" w:uiPriority="67"/>
+    <w:lsdException w:name="Medium Grid 2 Accent 4" w:uiPriority="68"/>
+    <w:lsdException w:name="Medium Grid 3 Accent 4" w:uiPriority="69"/>
+    <w:lsdException w:name="Dark List Accent 4" w:uiPriority="70"/>
+    <w:lsdException w:name="Colorful Shading Accent 4" w:uiPriority="71"/>
+    <w:lsdException w:name="Colorful List Accent 4" w:uiPriority="72"/>
+    <w:lsdException w:name="Colorful Grid Accent 4" w:uiPriority="73"/>
+    <w:lsdException w:name="Light Shading Accent 5" w:uiPriority="60"/>
+    <w:lsdException w:name="Light List Accent 5" w:uiPriority="61"/>
+    <w:lsdException w:name="Light Grid Accent 5" w:uiPriority="62"/>
+    <w:lsdException w:name="Medium Shading 1 Accent 5" w:uiPriority="63"/>
+    <w:lsdException w:name="Medium Shading 2 Accent 5" w:uiPriority="64"/>
+    <w:lsdException w:name="Medium List 1 Accent 5" w:uiPriority="65"/>
+    <w:lsdException w:name="Medium List 2 Accent 5" w:uiPriority="66"/>
+    <w:lsdException w:name="Medium Grid 1 Accent 5" w:uiPriority="67"/>
+    <w:lsdException w:name="Medium Grid 2 Accent 5" w:uiPriority="68"/>
+    <w:lsdException w:name="Medium Grid 3 Accent 5" w:uiPriority="69"/>
+    <w:lsdException w:name="Dark List Accent 5" w:uiPriority="70"/>
+    <w:lsdException w:name="Colorful Shading Accent 5" w:uiPriority="71"/>
+    <w:lsdException w:name="Colorful List Accent 5" w:uiPriority="72"/>
+    <w:lsdException w:name="Colorful Grid Accent 5" w:uiPriority="73"/>
+    <w:lsdException w:name="Light Shading Accent 6" w:uiPriority="60"/>
+    <w:lsdException w:name="Light List Accent 6" w:uiPriority="61"/>
+    <w:lsdException w:name="Light Grid Accent 6" w:uiPriority="62"/>
+    <w:lsdException w:name="Medium Shading 1 Accent 6" w:uiPriority="63"/>
+    <w:lsdException w:name="Medium Shading 2 Accent 6" w:uiPriority="64"/>
+    <w:lsdException w:name="Medium List 1 Accent 6" w:uiPriority="65"/>
+    <w:lsdException w:name="Medium List 2 Accent 6" w:uiPriority="66"/>
+    <w:lsdException w:name="Medium Grid 1 Accent 6" w:uiPriority="67"/>
+    <w:lsdException w:name="Medium Grid 2 Accent 6" w:uiPriority="68"/>
+    <w:lsdException w:name="Medium Grid 3 Accent 6" w:uiPriority="69"/>
+    <w:lsdException w:name="Dark List Accent 6" w:uiPriority="70"/>
+    <w:lsdException w:name="Colorful Shading Accent 6" w:uiPriority="71"/>
+    <w:lsdException w:name="Colorful List Accent 6" w:uiPriority="72"/>
+    <w:lsdException w:name="Colorful Grid Accent 6" w:uiPriority="73"/>
+    <w:lsdException w:name="Subtle Emphasis" w:uiPriority="19" w:qFormat="1"/>
+    <w:lsdException w:name="Intense Emphasis" w:uiPriority="21" w:qFormat="1"/>
+    <w:lsdException w:name="Subtle Reference" w:uiPriority="31" w:qFormat="1"/>
+    <w:lsdException w:name="Intense Reference" w:uiPriority="32" w:qFormat="1"/>
+    <w:lsdException w:name="Book Title" w:uiPriority="33" w:qFormat="1"/>
+    <w:lsdException w:name="Bibliography" w:semiHidden="1" w:uiPriority="37" w:unhideWhenUsed="1"/>
+    <w:lsdException w:name="TOC Heading" w:semiHidden="1" w:uiPriority="39" w:unhideWhenUsed="1" w:qFormat="1"/>
+    <w:lsdException w:name="Plain Table 1" w:uiPriority="41"/>
+    <w:lsdException w:name="Plain Table 2" w:uiPriority="42"/>
+    <w:lsdException w:name="Plain Table 3" w:uiPriority="43"/>
+    <w:lsdException w:name="Plain Table 4" w:uiPriority="44"/>
+    <w:lsdException w:name="Plain Table 5" w:uiPriority="45"/>
+    <w:lsdException w:name="Grid Table Light" w:uiPriority="40"/>
+    <w:lsdException w:name="Grid Table 1 Light" w:uiPriority="46"/>
+    <w:lsdException w:name="Grid Table 2" w:uiPriority="47"/>
+    <w:lsdException w:name="Grid Table 3" w:uiPriority="48"/>
+    <w:lsdException w:name="Grid Table 4" w:uiPriority="49"/>
+    <w:lsdException w:name="Grid Table 5 Dark" w:uiPriority="50"/>
+    <w:lsdException w:name="Grid Table 6 Colorful" w:uiPriority="51"/>
+    <w:lsdException w:name="Grid Table 7 Colorful" w:uiPriority="52"/>
+    <w:lsdException w:name="Grid Table 1 Light Accent 1" w:uiPriority="46"/>
+    <w:lsdException w:name="Grid Table 2 Accent 1" w:uiPriority="47"/>
+    <w:lsdException w:name="Grid Table 3 Accent 1" w:uiPriority="48"/>
+    <w:lsdException w:name="Grid Table 4 Accent 1" w:uiPriority="49"/>
+    <w:lsdException w:name="Grid Table 5 Dark Accent 1" w:uiPriority="50"/>
+    <w:lsdException w:name="Grid Table 6 Colorful Accent 1" w:uiPriority="51"/>
+    <w:lsdException w:name="Grid Table 7 Colorful Accent 1" w:uiPriority="52"/>
+    <w:lsdException w:name="Grid Table 1 Light Accent 2" w:uiPriority="46"/>
+    <w:lsdException w:name="Grid Table 2 Accent 2" w:uiPriority="47"/>
+    <w:lsdException w:name="Grid Table 3 Accent 2" w:uiPriority="48"/>
+    <w:lsdException w:name="Grid Table 4 Accent 2" w:uiPriority="49"/>
+    <w:lsdException w:name="Grid Table 5 Dark Accent 2" w:uiPriority="50"/>
+    <w:lsdException w:name="Grid Table 6 Colorful Accent 2" w:uiPriority="51"/>
+    <w:lsdException w:name="Grid Table 7 Colorful Accent 2" w:uiPriority="52"/>
+    <w:lsdException w:name="Grid Table 1 Light Accent 3" w:uiPriority="46"/>
+    <w:lsdException w:name="Grid Table 2 Accent 3" w:uiPriority="47"/>
+    <w:lsdException w:name="Grid Table 3 Accent 3" w:uiPriority="48"/>
+    <w:lsdException w:name="Grid Table 4 Accent 3" w:uiPriority="49"/>
+    <w:lsdException w:name="Grid Table 5 Dark Accent 3" w:uiPriority="50"/>
+    <w:lsdException w:name="Grid Table 6 Colorful Accent 3" w:uiPriority="51"/>
+    <w:lsdException w:name="Grid Table 7 Colorful Accent 3" w:uiPriority="52"/>
+    <w:lsdException w:name="Grid Table 1 Light Accent 4" w:uiPriority="46"/>
+    <w:lsdException w:name="Grid Table 2 Accent 4" w:uiPriority="47"/>
+    <w:lsdException w:name="Grid Table 3 Accent 4" w:uiPriority="48"/>
+    <w:lsdException w:name="Grid Table 4 Accent 4" w:uiPriority="49"/>
+    <w:lsdException w:name="Grid Table 5 Dark Accent 4" w:uiPriority="50"/>
+    <w:lsdException w:name="Grid Table 6 Colorful Accent 4" w:uiPriority="51"/>
+    <w:lsdException w:name="Grid Table 7 Colorful Accent 4" w:uiPriority="52"/>
+    <w:lsdException w:name="Grid Table 1 Light Accent 5" w:uiPriority="46"/>
+    <w:lsdException w:name="Grid Table 2 Accent 5" w:uiPriority="47"/>
+    <w:lsdException w:name="Grid Table 3 Accent 5" w:uiPriority="48"/>
+    <w:lsdException w:name="Grid Table 4 Accent 5" w:uiPriority="49"/>
+    <w:lsdException w:name="Grid Table 5 Dark Accent 5" w:uiPriority="50"/>
+    <w:lsdException w:name="Grid Table 6 Colorful Accent 5" w:uiPriority="51"/>
+    <w:lsdException w:name="Grid Table 7 Colorful Accent 5" w:uiPriority="52"/>
+    <w:lsdException w:name="Grid Table 1 Light Accent 6" w:uiPriority="46"/>
+    <w:lsdException w:name="Grid Table 2 Accent 6" w:uiPriority="47"/>
+    <w:lsdException w:name="Grid Table 3 Accent 6" w:uiPriority="48"/>
+    <w:lsdException w:name="Grid Table 4 Accent 6" w:uiPriority="49"/>
+    <w:lsdException w:name="Grid Table 5 Dark Accent 6" w:uiPriority="50"/>
+    <w:lsdException w:name="Grid Table 6 Colorful Accent 6" w:uiPriority="51"/>
+    <w:lsdException w:name="Grid Table 7 Colorful Accent 6" w:uiPriority="52"/>
+    <w:lsdException w:name="List Table 1 Light" w:uiPriority="46"/>
+    <w:lsdException w:name="List Table 2" w:uiPriority="47"/>
+    <w:lsdException w:name="List Table 3" w:uiPriority="48"/>
+    <w:lsdException w:name="List Table 4" w:uiPriority="49"/>
+    <w:lsdException w:name="List Table 5 Dark" w:uiPriority="50"/>
+    <w:lsdException w:name="List Table 6 Colorful" w:uiPriority="51"/>
+    <w:lsdException w:name="List Table 7 Colorful" w:uiPriority="52"/>
+    <w:lsdException w:name="List Table 1 Light Accent 1" w:uiPriority="46"/>
+    <w:lsdException w:name="List Table 2 Accent 1" w:uiPriority="47"/>
+    <w:lsdException w:name="List Table 3 Accent 1" w:uiPriority="48"/>
+    <w:lsdException w:name="List Table 4 Accent 1" w:uiPriority="49"/>
+    <w:lsdException w:name="List Table 5 Dark Accent 1" w:uiPriority="50"/>
+    <w:lsdException w:name="List Table 6 Colorful Accent 1" w:uiPriority="51"/>
+    <w:lsdException w:name="List Table 7 Colorful Accent 1" w:uiPriority="52"/>
+    <w:lsdException w:name="List Table 1 Light Accent 2" w:uiPriority="46"/>
+    <w:lsdException w:name="List Table 2 Accent 2" w:uiPriority="47"/>
+    <w:lsdException w:name="List Table 3 Accent 2" w:uiPriority="48"/>
+    <w:lsdException w:name="List Table 4 Accent 2" w:uiPriority="49"/>
+    <w:lsdException w:name="List Table 5 Dark Accent 2" w:uiPriority="50"/>
+    <w:lsdException w:name="List Table 6 Colorful Accent 2" w:uiPriority="51"/>
+    <w:lsdException w:name="List Table 7 Colorful Accent 2" w:uiPriority="52"/>
+    <w:lsdException w:name="List Table 1 Light Accent 3" w:uiPriority="46"/>
+    <w:lsdException w:name="List Table 2 Accent 3" w:uiPriority="47"/>
+    <w:lsdException w:name="List Table 3 Accent 3" w:uiPriority="48"/>
+    <w:lsdException w:name="List Table 4 Accent 3" w:uiPriority="49"/>
+    <w:lsdException w:name="List Table 5 Dark Accent 3" w:uiPriority="50"/>
+    <w:lsdException w:name="List Table 6 Colorful Accent 3" w:uiPriority="51"/>
+    <w:lsdException w:name="List Table 7 Colorful Accent 3" w:uiPriority="52"/>
+    <w:lsdException w:name="List Table 1 Light Accent 4" w:uiPriority="46"/>
+    <w:lsdException w:name="List Table 2 Accent 4" w:uiPriority="47"/>
+    <w:lsdException w:name="List Table 3 Accent 4" w:uiPriority="48"/>
+    <w:lsdException w:name="List Table 4 Accent 4" w:uiPriority="49"/>
+    <w:lsdException w:name="List Table 5 Dark Accent 4" w:uiPriority="50"/>
+    <w:lsdException w:name="List Table 6 Colorful Accent 4" w:uiPriority="51"/>
+    <w:lsdException w:name="List Table 7 Colorful Accent 4" w:uiPriority="52"/>
+    <w:lsdException w:name="List Table 1 Light Accent 5" w:uiPriority="46"/>
+    <w:lsdException w:name="List Table 2 Accent 5" w:uiPriority="47"/>
+    <w:lsdException w:name="List Table 3 Accent 5" w:uiPriority="48"/>
+    <w:lsdException w:name="List Table 4 Accent 5" w:uiPriority="49"/>
+    <w:lsdException w:name="List Table 5 Dark Accent 5" w:uiPriority="50"/>
+    <w:lsdException w:name="List Table 6 Colorful Accent 5" w:uiPriority="51"/>
+    <w:lsdException w:name="List Table 7 Colorful Accent 5" w:uiPriority="52"/>
+    <w:lsdException w:name="List Table 1 Light Accent 6" w:uiPriority="46"/>
+    <w:lsdException w:name="List Table 2 Accent 6" w:uiPriority="47"/>
+    <w:lsdException w:name="List Table 3 Accent 6" w:uiPriority="48"/>
+    <w:lsdException w:name="List Table 4 Accent 6" w:uiPriority="49"/>
+    <w:lsdException w:name="List Table 5 Dark Accent 6" w:uiPriority="50"/>
+    <w:lsdException w:name="List Table 6 Colorful Accent 6" w:uiPriority="51"/>
+    <w:lsdException w:name="List Table 7 Colorful Accent 6" w:uiPriority="52"/>
+    <w:lsdException w:name="Mention" w:semiHidden="1" w:unhideWhenUsed="1"/>
+    <w:lsdException w:name="Smart Hyperlink" w:semiHidden="1" w:unhideWhenUsed="1"/>
   </w:latentStyles>
   <w:style w:type="paragraph" w:default="1" w:styleId="Normal">
     <w:name w:val="Normal"/>

</xml_diff>

<commit_message>
Remove all Matlab scripts.
* bin/arts-init.bash: Remove Matlab related settings.

* *.{docx,pdf}: Remove mention of Matlab scripts and change fonts.

* README.md: Shorten description of tools.

git-svn-id: https://arts.mi.uni-hamburg.de/svn/rt/arts-lectures/trunk@11106 aaf1aab0-4228-0410-ad68-8dceda47f409
</commit_message>
<xml_diff>
--- a/exercises/01-rotational_spectra/exe1_description.docx
+++ b/exercises/01-rotational_spectra/exe1_description.docx
@@ -1,12 +1,18 @@
 
 <file path=word/document.xml><?xml version="1.0" encoding="utf-8"?>
-<w:document xmlns:wpc="http://schemas.microsoft.com/office/word/2010/wordprocessingCanvas" xmlns:mo="http://schemas.microsoft.com/office/mac/office/2008/main" xmlns:mc="http://schemas.openxmlformats.org/markup-compatibility/2006" xmlns:mv="urn:schemas-microsoft-com:mac:vml" xmlns:o="urn:schemas-microsoft-com:office:office" xmlns:r="http://schemas.openxmlformats.org/officeDocument/2006/relationships" xmlns:m="http://schemas.openxmlformats.org/officeDocument/2006/math" xmlns:v="urn:schemas-microsoft-com:vml" xmlns:wp14="http://schemas.microsoft.com/office/word/2010/wordprocessingDrawing" xmlns:wp="http://schemas.openxmlformats.org/drawingml/2006/wordprocessingDrawing" xmlns:w10="urn:schemas-microsoft-com:office:word" xmlns:w="http://schemas.openxmlformats.org/wordprocessingml/2006/main" xmlns:w14="http://schemas.microsoft.com/office/word/2010/wordml" xmlns:w15="http://schemas.microsoft.com/office/word/2012/wordml" xmlns:wpg="http://schemas.microsoft.com/office/word/2010/wordprocessingGroup" xmlns:wpi="http://schemas.microsoft.com/office/word/2010/wordprocessingInk" xmlns:wne="http://schemas.microsoft.com/office/word/2006/wordml" xmlns:wps="http://schemas.microsoft.com/office/word/2010/wordprocessingShape" mc:Ignorable="w14 w15 wp14">
+<w:document xmlns:wpc="http://schemas.microsoft.com/office/word/2010/wordprocessingCanvas" xmlns:cx="http://schemas.microsoft.com/office/drawing/2014/chartex" xmlns:cx1="http://schemas.microsoft.com/office/drawing/2015/9/8/chartex" xmlns:cx2="http://schemas.microsoft.com/office/drawing/2015/10/21/chartex" xmlns:cx3="http://schemas.microsoft.com/office/drawing/2016/5/9/chartex" xmlns:cx4="http://schemas.microsoft.com/office/drawing/2016/5/10/chartex" xmlns:cx5="http://schemas.microsoft.com/office/drawing/2016/5/11/chartex" xmlns:cx6="http://schemas.microsoft.com/office/drawing/2016/5/12/chartex" xmlns:cx7="http://schemas.microsoft.com/office/drawing/2016/5/13/chartex" xmlns:cx8="http://schemas.microsoft.com/office/drawing/2016/5/14/chartex" xmlns:mc="http://schemas.openxmlformats.org/markup-compatibility/2006" xmlns:aink="http://schemas.microsoft.com/office/drawing/2016/ink" xmlns:am3d="http://schemas.microsoft.com/office/drawing/2017/model3d" xmlns:o="urn:schemas-microsoft-com:office:office" xmlns:r="http://schemas.openxmlformats.org/officeDocument/2006/relationships" xmlns:m="http://schemas.openxmlformats.org/officeDocument/2006/math" xmlns:v="urn:schemas-microsoft-com:vml" xmlns:wp14="http://schemas.microsoft.com/office/word/2010/wordprocessingDrawing" xmlns:wp="http://schemas.openxmlformats.org/drawingml/2006/wordprocessingDrawing" xmlns:w10="urn:schemas-microsoft-com:office:word" xmlns:w="http://schemas.openxmlformats.org/wordprocessingml/2006/main" xmlns:w14="http://schemas.microsoft.com/office/word/2010/wordml" xmlns:w15="http://schemas.microsoft.com/office/word/2012/wordml" xmlns:w16cid="http://schemas.microsoft.com/office/word/2016/wordml/cid" xmlns:w16se="http://schemas.microsoft.com/office/word/2015/wordml/symex" xmlns:wpg="http://schemas.microsoft.com/office/word/2010/wordprocessingGroup" xmlns:wpi="http://schemas.microsoft.com/office/word/2010/wordprocessingInk" xmlns:wne="http://schemas.microsoft.com/office/word/2006/wordml" xmlns:wps="http://schemas.microsoft.com/office/word/2010/wordprocessingShape" mc:Ignorable="w14 w15 w16se w16cid wp14">
   <w:body>
     <w:p>
       <w:pPr>
         <w:pStyle w:val="Heading1"/>
-      </w:pPr>
-      <w:r>
+        <w:rPr>
+          <w:rFonts w:ascii="Calibri" w:hAnsi="Calibri"/>
+        </w:rPr>
+      </w:pPr>
+      <w:r>
+        <w:rPr>
+          <w:rFonts w:ascii="Calibri" w:hAnsi="Calibri"/>
+        </w:rPr>
         <w:t>Advanced radiation and remote sensing</w:t>
       </w:r>
     </w:p>
@@ -14,29 +20,34 @@
       <w:pPr>
         <w:jc w:val="right"/>
         <w:rPr>
-          <w:lang w:val="en-GB"/>
-        </w:rPr>
-      </w:pPr>
-      <w:r>
-        <w:rPr>
+          <w:rFonts w:ascii="Calibri" w:hAnsi="Calibri"/>
+          <w:lang w:val="en-GB"/>
+        </w:rPr>
+      </w:pPr>
+      <w:r>
+        <w:rPr>
+          <w:rFonts w:ascii="Calibri" w:hAnsi="Calibri"/>
           <w:lang w:val="en-GB"/>
         </w:rPr>
         <w:t>03</w:t>
       </w:r>
       <w:r>
         <w:rPr>
+          <w:rFonts w:ascii="Calibri" w:hAnsi="Calibri"/>
           <w:lang w:val="en-GB"/>
         </w:rPr>
         <w:t>.</w:t>
       </w:r>
       <w:r>
         <w:rPr>
+          <w:rFonts w:ascii="Calibri" w:hAnsi="Calibri"/>
           <w:lang w:val="en-GB"/>
         </w:rPr>
         <w:t>11</w:t>
       </w:r>
       <w:r>
         <w:rPr>
+          <w:rFonts w:ascii="Calibri" w:hAnsi="Calibri"/>
           <w:lang w:val="en-GB"/>
         </w:rPr>
         <w:t>.2016</w:t>
@@ -45,6 +56,7 @@
     <w:p>
       <w:pPr>
         <w:rPr>
+          <w:rFonts w:ascii="Calibri" w:hAnsi="Calibri"/>
           <w:lang w:val="en-GB"/>
         </w:rPr>
       </w:pPr>
@@ -52,21 +64,29 @@
     <w:p>
       <w:pPr>
         <w:pStyle w:val="Heading1"/>
-      </w:pPr>
-      <w:r>
+        <w:rPr>
+          <w:rFonts w:ascii="Calibri" w:hAnsi="Calibri"/>
+        </w:rPr>
+      </w:pPr>
+      <w:r>
+        <w:rPr>
+          <w:rFonts w:ascii="Calibri" w:hAnsi="Calibri"/>
+        </w:rPr>
         <w:t>Exercise No. 1 – Calculation of Absorption Coefficients</w:t>
       </w:r>
     </w:p>
     <w:p>
       <w:pPr>
         <w:rPr>
-          <w:lang w:val="en-GB"/>
-        </w:rPr>
-      </w:pPr>
-    </w:p>
-    <w:p>
-      <w:pPr>
-        <w:rPr>
+          <w:rFonts w:ascii="Calibri" w:hAnsi="Calibri"/>
+          <w:lang w:val="en-GB"/>
+        </w:rPr>
+      </w:pPr>
+    </w:p>
+    <w:p>
+      <w:pPr>
+        <w:rPr>
+          <w:rFonts w:ascii="Calibri" w:hAnsi="Calibri"/>
           <w:lang w:val="en-GB"/>
         </w:rPr>
       </w:pPr>
@@ -78,23 +98,27 @@
           <w:numId w:val="2"/>
         </w:numPr>
         <w:rPr>
-          <w:lang w:val="en-GB"/>
-        </w:rPr>
-      </w:pPr>
-      <w:r>
-        <w:rPr>
+          <w:rFonts w:ascii="Calibri" w:hAnsi="Calibri"/>
+          <w:lang w:val="en-GB"/>
+        </w:rPr>
+      </w:pPr>
+      <w:r>
+        <w:rPr>
+          <w:rFonts w:ascii="Calibri" w:hAnsi="Calibri"/>
           <w:lang w:val="en-GB"/>
         </w:rPr>
         <w:t>Calcu</w:t>
       </w:r>
       <w:r>
         <w:rPr>
+          <w:rFonts w:ascii="Calibri" w:hAnsi="Calibri"/>
           <w:lang w:val="en-GB"/>
         </w:rPr>
         <w:t>late the absorption cross sections</w:t>
       </w:r>
       <w:r>
         <w:rPr>
+          <w:rFonts w:ascii="Calibri" w:hAnsi="Calibri"/>
           <w:lang w:val="en-GB"/>
         </w:rPr>
         <w:t xml:space="preserve"> in the microwave spectral range for the following molecules:</w:t>
@@ -107,11 +131,13 @@
           <w:numId w:val="1"/>
         </w:numPr>
         <w:rPr>
+          <w:rFonts w:ascii="Calibri" w:hAnsi="Calibri"/>
           <w:lang w:val="it-IT"/>
         </w:rPr>
       </w:pPr>
       <w:r>
         <w:rPr>
+          <w:rFonts w:ascii="Calibri" w:hAnsi="Calibri"/>
           <w:lang w:val="it-IT"/>
         </w:rPr>
         <w:t>HCl</w:t>
@@ -124,11 +150,13 @@
           <w:numId w:val="1"/>
         </w:numPr>
         <w:rPr>
+          <w:rFonts w:ascii="Calibri" w:hAnsi="Calibri"/>
           <w:lang w:val="it-IT"/>
         </w:rPr>
       </w:pPr>
       <w:r>
         <w:rPr>
+          <w:rFonts w:ascii="Calibri" w:hAnsi="Calibri"/>
           <w:lang w:val="it-IT"/>
         </w:rPr>
         <w:t>ClO</w:t>
@@ -141,11 +169,13 @@
           <w:numId w:val="1"/>
         </w:numPr>
         <w:rPr>
+          <w:rFonts w:ascii="Calibri" w:hAnsi="Calibri"/>
           <w:lang w:val="it-IT"/>
         </w:rPr>
       </w:pPr>
       <w:r>
         <w:rPr>
+          <w:rFonts w:ascii="Calibri" w:hAnsi="Calibri"/>
           <w:lang w:val="it-IT"/>
         </w:rPr>
         <w:t>CO</w:t>
@@ -158,17 +188,20 @@
           <w:numId w:val="1"/>
         </w:numPr>
         <w:rPr>
+          <w:rFonts w:ascii="Calibri" w:hAnsi="Calibri"/>
           <w:lang w:val="it-IT"/>
         </w:rPr>
       </w:pPr>
       <w:r>
         <w:rPr>
+          <w:rFonts w:ascii="Calibri" w:hAnsi="Calibri"/>
           <w:lang w:val="it-IT"/>
         </w:rPr>
         <w:t>N</w:t>
       </w:r>
       <w:r>
         <w:rPr>
+          <w:rFonts w:ascii="Calibri" w:hAnsi="Calibri"/>
           <w:vertAlign w:val="subscript"/>
           <w:lang w:val="it-IT"/>
         </w:rPr>
@@ -176,6 +209,7 @@
       </w:r>
       <w:r>
         <w:rPr>
+          <w:rFonts w:ascii="Calibri" w:hAnsi="Calibri"/>
           <w:lang w:val="it-IT"/>
         </w:rPr>
         <w:t>O</w:t>
@@ -188,17 +222,20 @@
           <w:numId w:val="1"/>
         </w:numPr>
         <w:rPr>
-          <w:lang w:val="en-GB"/>
-        </w:rPr>
-      </w:pPr>
-      <w:r>
-        <w:rPr>
+          <w:rFonts w:ascii="Calibri" w:hAnsi="Calibri"/>
+          <w:lang w:val="en-GB"/>
+        </w:rPr>
+      </w:pPr>
+      <w:r>
+        <w:rPr>
+          <w:rFonts w:ascii="Calibri" w:hAnsi="Calibri"/>
           <w:lang w:val="en-GB"/>
         </w:rPr>
         <w:t>O</w:t>
       </w:r>
       <w:r>
         <w:rPr>
+          <w:rFonts w:ascii="Calibri" w:hAnsi="Calibri"/>
           <w:vertAlign w:val="subscript"/>
           <w:lang w:val="en-GB"/>
         </w:rPr>
@@ -209,20 +246,39 @@
       <w:pPr>
         <w:ind w:left="360"/>
         <w:rPr>
-          <w:lang w:val="en-GB"/>
-        </w:rPr>
-      </w:pPr>
-      <w:r>
-        <w:rPr>
-          <w:lang w:val="en-GB"/>
-        </w:rPr>
-        <w:t>(Unless otherwise specified use the parameter setting as given in the example file “absorption.arts”.)</w:t>
+          <w:rFonts w:ascii="Calibri" w:hAnsi="Calibri"/>
+          <w:lang w:val="en-GB"/>
+        </w:rPr>
+      </w:pPr>
+      <w:r>
+        <w:rPr>
+          <w:rFonts w:ascii="Calibri" w:hAnsi="Calibri"/>
+          <w:lang w:val="en-GB"/>
+        </w:rPr>
+        <w:t xml:space="preserve">(Unless otherwise specified use the parameter setting as given in the example file </w:t>
+      </w:r>
+      <w:r>
+        <w:rPr>
+          <w:rFonts w:ascii="Menlo" w:hAnsi="Menlo" w:cs="Menlo"/>
+          <w:sz w:val="20"/>
+          <w:szCs w:val="20"/>
+          <w:lang w:val="en-GB"/>
+        </w:rPr>
+        <w:t>absorption.arts</w:t>
+      </w:r>
+      <w:r>
+        <w:rPr>
+          <w:rFonts w:ascii="Calibri" w:hAnsi="Calibri"/>
+          <w:lang w:val="en-GB"/>
+        </w:rPr>
+        <w:t>.)</w:t>
       </w:r>
     </w:p>
     <w:p>
       <w:pPr>
         <w:ind w:left="360"/>
         <w:rPr>
+          <w:rFonts w:ascii="Calibri" w:hAnsi="Calibri"/>
           <w:lang w:val="en-GB"/>
         </w:rPr>
       </w:pPr>
@@ -231,6 +287,7 @@
       <w:pPr>
         <w:ind w:left="360"/>
         <w:rPr>
+          <w:rFonts w:ascii="Calibri" w:hAnsi="Calibri"/>
           <w:b/>
           <w:bCs/>
           <w:lang w:val="en-GB"/>
@@ -238,6 +295,7 @@
       </w:pPr>
       <w:r>
         <w:rPr>
+          <w:rFonts w:ascii="Calibri" w:hAnsi="Calibri"/>
           <w:b/>
           <w:bCs/>
           <w:lang w:val="en-GB"/>
@@ -252,17 +310,29 @@
           <w:numId w:val="3"/>
         </w:numPr>
         <w:rPr>
-          <w:lang w:val="en-GB"/>
-        </w:rPr>
-      </w:pPr>
-      <w:r>
-        <w:rPr>
-          <w:lang w:val="en-GB"/>
-        </w:rPr>
-        <w:t xml:space="preserve">Estimate the rotational constant </w:t>
-      </w:r>
-      <w:r>
-        <w:rPr>
+          <w:rFonts w:ascii="Calibri" w:hAnsi="Calibri"/>
+          <w:lang w:val="en-GB"/>
+        </w:rPr>
+      </w:pPr>
+      <w:r>
+        <w:rPr>
+          <w:rFonts w:ascii="Calibri" w:hAnsi="Calibri"/>
+          <w:lang w:val="en-GB"/>
+        </w:rPr>
+        <w:t>Estimate the rotational con</w:t>
+      </w:r>
+      <w:bookmarkStart w:id="0" w:name="_GoBack"/>
+      <w:bookmarkEnd w:id="0"/>
+      <w:r>
+        <w:rPr>
+          <w:rFonts w:ascii="Calibri" w:hAnsi="Calibri"/>
+          <w:lang w:val="en-GB"/>
+        </w:rPr>
+        <w:t xml:space="preserve">stant </w:t>
+      </w:r>
+      <w:r>
+        <w:rPr>
+          <w:rFonts w:ascii="Calibri" w:hAnsi="Calibri"/>
           <w:i/>
           <w:iCs/>
           <w:lang w:val="en-GB"/>
@@ -271,18 +341,21 @@
       </w:r>
       <w:r>
         <w:rPr>
+          <w:rFonts w:ascii="Calibri" w:hAnsi="Calibri"/>
           <w:lang w:val="en-GB"/>
         </w:rPr>
         <w:t xml:space="preserve"> </w:t>
       </w:r>
       <w:r>
         <w:rPr>
+          <w:rFonts w:ascii="Calibri" w:hAnsi="Calibri"/>
           <w:lang w:val="en-GB"/>
         </w:rPr>
         <w:t xml:space="preserve">(in GHz) </w:t>
       </w:r>
       <w:r>
         <w:rPr>
+          <w:rFonts w:ascii="Calibri" w:hAnsi="Calibri"/>
           <w:lang w:val="en-GB"/>
         </w:rPr>
         <w:t>for HCl and for CO.</w:t>
@@ -295,17 +368,20 @@
           <w:numId w:val="3"/>
         </w:numPr>
         <w:rPr>
-          <w:lang w:val="en-GB"/>
-        </w:rPr>
-      </w:pPr>
-      <w:r>
-        <w:rPr>
+          <w:rFonts w:ascii="Calibri" w:hAnsi="Calibri"/>
+          <w:lang w:val="en-GB"/>
+        </w:rPr>
+      </w:pPr>
+      <w:r>
+        <w:rPr>
+          <w:rFonts w:ascii="Calibri" w:hAnsi="Calibri"/>
           <w:lang w:val="en-GB"/>
         </w:rPr>
         <w:t xml:space="preserve">Why is </w:t>
       </w:r>
       <w:r>
         <w:rPr>
+          <w:rFonts w:ascii="Calibri" w:hAnsi="Calibri"/>
           <w:i/>
           <w:iCs/>
           <w:lang w:val="en-GB"/>
@@ -314,6 +390,7 @@
       </w:r>
       <w:r>
         <w:rPr>
+          <w:rFonts w:ascii="Calibri" w:hAnsi="Calibri"/>
           <w:lang w:val="en-GB"/>
         </w:rPr>
         <w:t xml:space="preserve"> larger for HCl than for CO?</w:t>
@@ -326,17 +403,20 @@
           <w:numId w:val="3"/>
         </w:numPr>
         <w:rPr>
-          <w:lang w:val="en-GB"/>
-        </w:rPr>
-      </w:pPr>
-      <w:r>
-        <w:rPr>
+          <w:rFonts w:ascii="Calibri" w:hAnsi="Calibri"/>
+          <w:lang w:val="en-GB"/>
+        </w:rPr>
+      </w:pPr>
+      <w:r>
+        <w:rPr>
+          <w:rFonts w:ascii="Calibri" w:hAnsi="Calibri"/>
           <w:lang w:val="en-GB"/>
         </w:rPr>
         <w:t>Do you have any idea why N</w:t>
       </w:r>
       <w:r>
         <w:rPr>
+          <w:rFonts w:ascii="Calibri" w:hAnsi="Calibri"/>
           <w:vertAlign w:val="subscript"/>
           <w:lang w:val="en-GB"/>
         </w:rPr>
@@ -344,12 +424,14 @@
       </w:r>
       <w:r>
         <w:rPr>
+          <w:rFonts w:ascii="Calibri" w:hAnsi="Calibri"/>
           <w:lang w:val="en-GB"/>
         </w:rPr>
         <w:t>O behaves like a diatomic molecule – and O</w:t>
       </w:r>
       <w:r>
         <w:rPr>
+          <w:rFonts w:ascii="Calibri" w:hAnsi="Calibri"/>
           <w:vertAlign w:val="subscript"/>
           <w:lang w:val="en-GB"/>
         </w:rPr>
@@ -357,6 +439,7 @@
       </w:r>
       <w:r>
         <w:rPr>
+          <w:rFonts w:ascii="Calibri" w:hAnsi="Calibri"/>
           <w:lang w:val="en-GB"/>
         </w:rPr>
         <w:t xml:space="preserve"> not?</w:t>
@@ -370,41 +453,34 @@
           <w:numId w:val="3"/>
         </w:numPr>
         <w:rPr>
-          <w:lang w:val="en-GB"/>
-        </w:rPr>
-      </w:pPr>
-      <w:r>
-        <w:rPr>
+          <w:rFonts w:ascii="Calibri" w:hAnsi="Calibri"/>
+          <w:lang w:val="en-GB"/>
+        </w:rPr>
+      </w:pPr>
+      <w:r>
+        <w:rPr>
+          <w:rFonts w:ascii="Calibri" w:hAnsi="Calibri"/>
           <w:lang w:val="en-GB"/>
         </w:rPr>
         <w:t xml:space="preserve">Calculate the reduced mass </w:t>
       </w:r>
       <w:r>
         <w:rPr>
+          <w:rFonts w:ascii="Calibri" w:hAnsi="Calibri"/>
           <w:lang w:val="en-GB"/>
         </w:rPr>
         <w:t xml:space="preserve">(in atomic mass units u) </w:t>
       </w:r>
       <w:r>
         <w:rPr>
-          <w:lang w:val="en-GB"/>
-        </w:rPr>
-        <w:t>of the different molecules from the masses of the individual atoms.</w:t>
-      </w:r>
-      <w:r>
-        <w:rPr>
-          <w:lang w:val="en-GB"/>
-        </w:rPr>
-        <w:t xml:space="preserve"> </w:t>
-      </w:r>
-      <w:r>
-        <w:rPr>
-          <w:lang w:val="en-GB"/>
-        </w:rPr>
-        <w:t>(For the diatomic molecules this is trivial. For N</w:t>
-      </w:r>
-      <w:r>
-        <w:rPr>
+          <w:rFonts w:ascii="Calibri" w:hAnsi="Calibri"/>
+          <w:lang w:val="en-GB"/>
+        </w:rPr>
+        <w:t>of the different molecules from the masses of the individual atoms. (For the diatomic molecules this is trivial. For N</w:t>
+      </w:r>
+      <w:r>
+        <w:rPr>
+          <w:rFonts w:ascii="Calibri" w:hAnsi="Calibri"/>
           <w:vertAlign w:val="subscript"/>
           <w:lang w:val="en-GB"/>
         </w:rPr>
@@ -412,12 +488,14 @@
       </w:r>
       <w:r>
         <w:rPr>
+          <w:rFonts w:ascii="Calibri" w:hAnsi="Calibri"/>
           <w:lang w:val="en-GB"/>
         </w:rPr>
         <w:t>O, I think the appropriate mass can be found by careful thinking. Ignore O</w:t>
       </w:r>
       <w:r>
         <w:rPr>
+          <w:rFonts w:ascii="Calibri" w:hAnsi="Calibri"/>
           <w:vertAlign w:val="subscript"/>
           <w:lang w:val="en-GB"/>
         </w:rPr>
@@ -425,6 +503,7 @@
       </w:r>
       <w:r>
         <w:rPr>
+          <w:rFonts w:ascii="Calibri" w:hAnsi="Calibri"/>
           <w:lang w:val="en-GB"/>
         </w:rPr>
         <w:t>.)</w:t>
@@ -437,37 +516,34 @@
           <w:numId w:val="3"/>
         </w:numPr>
         <w:rPr>
-          <w:lang w:val="en-GB"/>
-        </w:rPr>
-      </w:pPr>
-      <w:r>
-        <w:rPr>
+          <w:rFonts w:ascii="Calibri" w:hAnsi="Calibri"/>
+          <w:lang w:val="en-GB"/>
+        </w:rPr>
+      </w:pPr>
+      <w:r>
+        <w:rPr>
+          <w:rFonts w:ascii="Calibri" w:hAnsi="Calibri"/>
           <w:lang w:val="en-GB"/>
         </w:rPr>
         <w:t xml:space="preserve">Calculate the bond length </w:t>
       </w:r>
       <w:r>
         <w:rPr>
-          <w:lang w:val="en-GB"/>
-        </w:rPr>
-        <w:t>(in pm</w:t>
-      </w:r>
-      <w:bookmarkStart w:id="0" w:name="_GoBack"/>
-      <w:bookmarkEnd w:id="0"/>
-      <w:r>
-        <w:rPr>
-          <w:lang w:val="en-GB"/>
-        </w:rPr>
-        <w:t xml:space="preserve">) </w:t>
-      </w:r>
-      <w:r>
-        <w:rPr>
+          <w:rFonts w:ascii="Calibri" w:hAnsi="Calibri"/>
+          <w:lang w:val="en-GB"/>
+        </w:rPr>
+        <w:t xml:space="preserve">(in pm) </w:t>
+      </w:r>
+      <w:r>
+        <w:rPr>
+          <w:rFonts w:ascii="Calibri" w:hAnsi="Calibri"/>
           <w:lang w:val="en-GB"/>
         </w:rPr>
         <w:t>of the various molecules (except O</w:t>
       </w:r>
       <w:r>
         <w:rPr>
+          <w:rFonts w:ascii="Calibri" w:hAnsi="Calibri"/>
           <w:vertAlign w:val="subscript"/>
           <w:lang w:val="en-GB"/>
         </w:rPr>
@@ -475,12 +551,14 @@
       </w:r>
       <w:r>
         <w:rPr>
+          <w:rFonts w:ascii="Calibri" w:hAnsi="Calibri"/>
           <w:lang w:val="en-GB"/>
         </w:rPr>
         <w:t>) from the reduced mass and the rotational constant. Verify your result with Google. Again N</w:t>
       </w:r>
       <w:r>
         <w:rPr>
+          <w:rFonts w:ascii="Calibri" w:hAnsi="Calibri"/>
           <w:vertAlign w:val="subscript"/>
           <w:lang w:val="en-GB"/>
         </w:rPr>
@@ -488,6 +566,7 @@
       </w:r>
       <w:r>
         <w:rPr>
+          <w:rFonts w:ascii="Calibri" w:hAnsi="Calibri"/>
           <w:lang w:val="en-GB"/>
         </w:rPr>
         <w:t>O needs some extra thinking.</w:t>
@@ -501,11 +580,13 @@
           <w:numId w:val="3"/>
         </w:numPr>
         <w:rPr>
-          <w:lang w:val="en-GB"/>
-        </w:rPr>
-      </w:pPr>
-      <w:r>
-        <w:rPr>
+          <w:rFonts w:ascii="Calibri" w:hAnsi="Calibri"/>
+          <w:lang w:val="en-GB"/>
+        </w:rPr>
+      </w:pPr>
+      <w:r>
+        <w:rPr>
+          <w:rFonts w:ascii="Calibri" w:hAnsi="Calibri"/>
           <w:lang w:val="en-GB"/>
         </w:rPr>
         <w:t>Play with different temperatures. How does the rotational spectrum change? Can you explain the changes?</w:t>
@@ -515,6 +596,7 @@
       <w:pPr>
         <w:ind w:left="360"/>
         <w:rPr>
+          <w:rFonts w:ascii="Calibri" w:hAnsi="Calibri"/>
           <w:lang w:val="en-GB"/>
         </w:rPr>
       </w:pPr>
@@ -526,11 +608,13 @@
           <w:numId w:val="2"/>
         </w:numPr>
         <w:rPr>
-          <w:lang w:val="en-GB"/>
-        </w:rPr>
-      </w:pPr>
-      <w:r>
-        <w:rPr>
+          <w:rFonts w:ascii="Calibri" w:hAnsi="Calibri"/>
+          <w:lang w:val="en-GB"/>
+        </w:rPr>
+      </w:pPr>
+      <w:r>
+        <w:rPr>
+          <w:rFonts w:ascii="Calibri" w:hAnsi="Calibri"/>
           <w:lang w:val="en-GB"/>
         </w:rPr>
         <w:t>Investigate some other molecules!</w:t>
@@ -540,6 +624,7 @@
       <w:pPr>
         <w:ind w:left="360"/>
         <w:rPr>
+          <w:rFonts w:ascii="Calibri" w:hAnsi="Calibri"/>
           <w:lang w:val="en-GB"/>
         </w:rPr>
       </w:pPr>
@@ -551,11 +636,13 @@
           <w:numId w:val="2"/>
         </w:numPr>
         <w:rPr>
-          <w:lang w:val="en-GB"/>
-        </w:rPr>
-      </w:pPr>
-      <w:r>
-        <w:rPr>
+          <w:rFonts w:ascii="Calibri" w:hAnsi="Calibri"/>
+          <w:lang w:val="en-GB"/>
+        </w:rPr>
+      </w:pPr>
+      <w:r>
+        <w:rPr>
+          <w:rFonts w:ascii="Calibri" w:hAnsi="Calibri"/>
           <w:lang w:val="en-GB"/>
         </w:rPr>
         <w:t>Show for a diatomic molecule that the moment of inertia is given by</w:t>
@@ -565,6 +652,7 @@
       <w:pPr>
         <w:ind w:left="360"/>
         <w:rPr>
+          <w:rFonts w:ascii="Calibri" w:hAnsi="Calibri"/>
           <w:lang w:val="en-GB"/>
         </w:rPr>
       </w:pPr>
@@ -573,6 +661,7 @@
       <w:pPr>
         <w:ind w:left="360"/>
         <w:rPr>
+          <w:rFonts w:ascii="Calibri" w:hAnsi="Calibri"/>
           <w:lang w:val="en-GB"/>
         </w:rPr>
       </w:pPr>
@@ -630,11 +719,13 @@
       <w:pPr>
         <w:ind w:left="360"/>
         <w:rPr>
-          <w:lang w:val="en-GB"/>
-        </w:rPr>
-      </w:pPr>
-      <w:r>
-        <w:rPr>
+          <w:rFonts w:ascii="Calibri" w:hAnsi="Calibri"/>
+          <w:lang w:val="en-GB"/>
+        </w:rPr>
+      </w:pPr>
+      <w:r>
+        <w:rPr>
+          <w:rFonts w:ascii="Calibri" w:hAnsi="Calibri"/>
           <w:lang w:val="en-GB"/>
         </w:rPr>
         <w:t xml:space="preserve">where </w:t>
@@ -650,6 +741,7 @@
       </m:oMath>
       <w:r>
         <w:rPr>
+          <w:rFonts w:ascii="Calibri" w:hAnsi="Calibri"/>
           <w:lang w:val="en-GB"/>
         </w:rPr>
         <w:t xml:space="preserve"> is the reduced mass, defined as</w:t>
@@ -659,6 +751,7 @@
       <w:pPr>
         <w:ind w:left="360"/>
         <w:rPr>
+          <w:rFonts w:ascii="Calibri" w:hAnsi="Calibri"/>
           <w:lang w:val="en-GB"/>
         </w:rPr>
       </w:pPr>
@@ -667,6 +760,7 @@
       <w:pPr>
         <w:ind w:left="360"/>
         <w:rPr>
+          <w:rFonts w:ascii="Calibri" w:hAnsi="Calibri"/>
           <w:lang w:val="en-GB"/>
         </w:rPr>
       </w:pPr>
@@ -824,11 +918,13 @@
       <w:pPr>
         <w:ind w:left="360"/>
         <w:rPr>
-          <w:lang w:val="en-GB"/>
-        </w:rPr>
-      </w:pPr>
-      <w:r>
-        <w:rPr>
+          <w:rFonts w:ascii="Calibri" w:hAnsi="Calibri"/>
+          <w:lang w:val="en-GB"/>
+        </w:rPr>
+      </w:pPr>
+      <w:r>
+        <w:rPr>
+          <w:rFonts w:ascii="Calibri" w:hAnsi="Calibri"/>
           <w:lang w:val="en-GB"/>
         </w:rPr>
         <w:t xml:space="preserve">and </w:t>
@@ -871,6 +967,7 @@
       </m:oMath>
       <w:r>
         <w:rPr>
+          <w:rFonts w:ascii="Calibri" w:hAnsi="Calibri"/>
           <w:lang w:val="en-GB"/>
         </w:rPr>
         <w:t xml:space="preserve"> is the distance between the two individual atom’s centers of mass.</w:t>
@@ -887,8 +984,8 @@
 </file>
 
 <file path=word/numbering.xml><?xml version="1.0" encoding="utf-8"?>
-<w:numbering xmlns:wpc="http://schemas.microsoft.com/office/word/2010/wordprocessingCanvas" xmlns:mo="http://schemas.microsoft.com/office/mac/office/2008/main" xmlns:mc="http://schemas.openxmlformats.org/markup-compatibility/2006" xmlns:mv="urn:schemas-microsoft-com:mac:vml" xmlns:o="urn:schemas-microsoft-com:office:office" xmlns:r="http://schemas.openxmlformats.org/officeDocument/2006/relationships" xmlns:m="http://schemas.openxmlformats.org/officeDocument/2006/math" xmlns:v="urn:schemas-microsoft-com:vml" xmlns:wp14="http://schemas.microsoft.com/office/word/2010/wordprocessingDrawing" xmlns:wp="http://schemas.openxmlformats.org/drawingml/2006/wordprocessingDrawing" xmlns:w10="urn:schemas-microsoft-com:office:word" xmlns:w="http://schemas.openxmlformats.org/wordprocessingml/2006/main" xmlns:w14="http://schemas.microsoft.com/office/word/2010/wordml" xmlns:w15="http://schemas.microsoft.com/office/word/2012/wordml" xmlns:wpg="http://schemas.microsoft.com/office/word/2010/wordprocessingGroup" xmlns:wpi="http://schemas.microsoft.com/office/word/2010/wordprocessingInk" xmlns:wne="http://schemas.microsoft.com/office/word/2006/wordml" xmlns:wps="http://schemas.microsoft.com/office/word/2010/wordprocessingShape" mc:Ignorable="w14 w15 wp14">
-  <w:abstractNum w:abstractNumId="0">
+<w:numbering xmlns:wpc="http://schemas.microsoft.com/office/word/2010/wordprocessingCanvas" xmlns:cx="http://schemas.microsoft.com/office/drawing/2014/chartex" xmlns:cx1="http://schemas.microsoft.com/office/drawing/2015/9/8/chartex" xmlns:cx2="http://schemas.microsoft.com/office/drawing/2015/10/21/chartex" xmlns:cx3="http://schemas.microsoft.com/office/drawing/2016/5/9/chartex" xmlns:cx4="http://schemas.microsoft.com/office/drawing/2016/5/10/chartex" xmlns:cx5="http://schemas.microsoft.com/office/drawing/2016/5/11/chartex" xmlns:cx6="http://schemas.microsoft.com/office/drawing/2016/5/12/chartex" xmlns:cx7="http://schemas.microsoft.com/office/drawing/2016/5/13/chartex" xmlns:cx8="http://schemas.microsoft.com/office/drawing/2016/5/14/chartex" xmlns:mc="http://schemas.openxmlformats.org/markup-compatibility/2006" xmlns:aink="http://schemas.microsoft.com/office/drawing/2016/ink" xmlns:am3d="http://schemas.microsoft.com/office/drawing/2017/model3d" xmlns:o="urn:schemas-microsoft-com:office:office" xmlns:r="http://schemas.openxmlformats.org/officeDocument/2006/relationships" xmlns:m="http://schemas.openxmlformats.org/officeDocument/2006/math" xmlns:v="urn:schemas-microsoft-com:vml" xmlns:wp14="http://schemas.microsoft.com/office/word/2010/wordprocessingDrawing" xmlns:wp="http://schemas.openxmlformats.org/drawingml/2006/wordprocessingDrawing" xmlns:w10="urn:schemas-microsoft-com:office:word" xmlns:w="http://schemas.openxmlformats.org/wordprocessingml/2006/main" xmlns:w14="http://schemas.microsoft.com/office/word/2010/wordml" xmlns:w15="http://schemas.microsoft.com/office/word/2012/wordml" xmlns:w16cid="http://schemas.microsoft.com/office/word/2016/wordml/cid" xmlns:w16se="http://schemas.microsoft.com/office/word/2015/wordml/symex" xmlns:wpg="http://schemas.microsoft.com/office/word/2010/wordprocessingGroup" xmlns:wpi="http://schemas.microsoft.com/office/word/2010/wordprocessingInk" xmlns:wne="http://schemas.microsoft.com/office/word/2006/wordml" xmlns:wps="http://schemas.microsoft.com/office/word/2010/wordprocessingShape" mc:Ignorable="w14 w15 w16se w16cid wp14">
+  <w:abstractNum w:abstractNumId="0" w15:restartNumberingAfterBreak="0">
     <w:nsid w:val="3CCC0CCC"/>
     <w:multiLevelType w:val="hybridMultilevel"/>
     <w:tmpl w:val="1C8CA440"/>
@@ -1028,7 +1125,7 @@
       </w:rPr>
     </w:lvl>
   </w:abstractNum>
-  <w:abstractNum w:abstractNumId="1">
+  <w:abstractNum w:abstractNumId="1" w15:restartNumberingAfterBreak="0">
     <w:nsid w:val="54656EC1"/>
     <w:multiLevelType w:val="hybridMultilevel"/>
     <w:tmpl w:val="021405DC"/>
@@ -1144,7 +1241,7 @@
       </w:pPr>
     </w:lvl>
   </w:abstractNum>
-  <w:abstractNum w:abstractNumId="2">
+  <w:abstractNum w:abstractNumId="2" w15:restartNumberingAfterBreak="0">
     <w:nsid w:val="58FB5520"/>
     <w:multiLevelType w:val="hybridMultilevel"/>
     <w:tmpl w:val="0DF00A00"/>
@@ -1297,7 +1394,7 @@
 </file>
 
 <file path=word/styles.xml><?xml version="1.0" encoding="utf-8"?>
-<w:styles xmlns:mc="http://schemas.openxmlformats.org/markup-compatibility/2006" xmlns:r="http://schemas.openxmlformats.org/officeDocument/2006/relationships" xmlns:w="http://schemas.openxmlformats.org/wordprocessingml/2006/main" xmlns:w14="http://schemas.microsoft.com/office/word/2010/wordml" xmlns:w15="http://schemas.microsoft.com/office/word/2012/wordml" mc:Ignorable="w14 w15">
+<w:styles xmlns:mc="http://schemas.openxmlformats.org/markup-compatibility/2006" xmlns:r="http://schemas.openxmlformats.org/officeDocument/2006/relationships" xmlns:w="http://schemas.openxmlformats.org/wordprocessingml/2006/main" xmlns:w14="http://schemas.microsoft.com/office/word/2010/wordml" xmlns:w15="http://schemas.microsoft.com/office/word/2012/wordml" xmlns:w16cid="http://schemas.microsoft.com/office/word/2016/wordml/cid" xmlns:w16se="http://schemas.microsoft.com/office/word/2015/wordml/symex" mc:Ignorable="w14 w15 w16se w16cid">
   <w:docDefaults>
     <w:rPrDefault>
       <w:rPr>
@@ -1307,7 +1404,7 @@
     </w:rPrDefault>
     <w:pPrDefault/>
   </w:docDefaults>
-  <w:latentStyles w:defLockedState="0" w:defUIPriority="99" w:defSemiHidden="0" w:defUnhideWhenUsed="0" w:defQFormat="0" w:count="382">
+  <w:latentStyles w:defLockedState="0" w:defUIPriority="99" w:defSemiHidden="0" w:defUnhideWhenUsed="0" w:defQFormat="0" w:count="375">
     <w:lsdException w:name="Normal" w:uiPriority="0" w:qFormat="1"/>
     <w:lsdException w:name="heading 1" w:uiPriority="9" w:qFormat="1"/>
     <w:lsdException w:name="heading 2" w:semiHidden="1" w:uiPriority="9" w:unhideWhenUsed="1" w:qFormat="1"/>
@@ -1464,15 +1561,6 @@
     <w:lsdException w:name="Balloon Text" w:semiHidden="1" w:unhideWhenUsed="1"/>
     <w:lsdException w:name="Table Grid" w:uiPriority="59"/>
     <w:lsdException w:name="Table Theme" w:semiHidden="1" w:unhideWhenUsed="1"/>
-    <w:lsdException w:name="Note Level 1" w:semiHidden="1" w:unhideWhenUsed="1"/>
-    <w:lsdException w:name="Note Level 2" w:semiHidden="1" w:unhideWhenUsed="1"/>
-    <w:lsdException w:name="Note Level 3" w:semiHidden="1" w:unhideWhenUsed="1"/>
-    <w:lsdException w:name="Note Level 4" w:semiHidden="1" w:unhideWhenUsed="1"/>
-    <w:lsdException w:name="Note Level 5" w:semiHidden="1" w:unhideWhenUsed="1"/>
-    <w:lsdException w:name="Note Level 6" w:semiHidden="1" w:unhideWhenUsed="1"/>
-    <w:lsdException w:name="Note Level 7" w:semiHidden="1" w:unhideWhenUsed="1"/>
-    <w:lsdException w:name="Note Level 8" w:semiHidden="1" w:unhideWhenUsed="1"/>
-    <w:lsdException w:name="Note Level 9" w:semiHidden="1" w:unhideWhenUsed="1"/>
     <w:lsdException w:name="Placeholder Text" w:semiHidden="1"/>
     <w:lsdException w:name="No Spacing" w:uiPriority="1" w:qFormat="1"/>
     <w:lsdException w:name="Light Shading" w:uiPriority="60"/>

</xml_diff>

<commit_message>
Use Microsoft monospace font for portability.
git-svn-id: https://arts.mi.uni-hamburg.de/svn/rt/arts-lectures/trunk@11133 aaf1aab0-4228-0410-ad68-8dceda47f409
</commit_message>
<xml_diff>
--- a/exercises/01-rotational_spectra/exe1_description.docx
+++ b/exercises/01-rotational_spectra/exe1_description.docx
@@ -107,7 +107,16 @@
           <w:rFonts w:ascii="Calibri" w:hAnsi="Calibri"/>
           <w:lang w:val="en-GB"/>
         </w:rPr>
-        <w:t>Calcu</w:t>
+        <w:t>Ca</w:t>
+      </w:r>
+      <w:bookmarkStart w:id="0" w:name="_GoBack"/>
+      <w:bookmarkEnd w:id="0"/>
+      <w:r>
+        <w:rPr>
+          <w:rFonts w:ascii="Calibri" w:hAnsi="Calibri"/>
+          <w:lang w:val="en-GB"/>
+        </w:rPr>
+        <w:t>lcu</w:t>
       </w:r>
       <w:r>
         <w:rPr>
@@ -259,7 +268,7 @@
       </w:r>
       <w:r>
         <w:rPr>
-          <w:rFonts w:ascii="Menlo" w:hAnsi="Menlo" w:cs="Menlo"/>
+          <w:rFonts w:ascii="Lucida Sans Typewriter" w:hAnsi="Lucida Sans Typewriter" w:cs="Menlo"/>
           <w:sz w:val="20"/>
           <w:szCs w:val="20"/>
           <w:lang w:val="en-GB"/>
@@ -319,16 +328,7 @@
           <w:rFonts w:ascii="Calibri" w:hAnsi="Calibri"/>
           <w:lang w:val="en-GB"/>
         </w:rPr>
-        <w:t>Estimate the rotational con</w:t>
-      </w:r>
-      <w:bookmarkStart w:id="0" w:name="_GoBack"/>
-      <w:bookmarkEnd w:id="0"/>
-      <w:r>
-        <w:rPr>
-          <w:rFonts w:ascii="Calibri" w:hAnsi="Calibri"/>
-          <w:lang w:val="en-GB"/>
-        </w:rPr>
-        <w:t xml:space="preserve">stant </w:t>
+        <w:t xml:space="preserve">Estimate the rotational constant </w:t>
       </w:r>
       <w:r>
         <w:rPr>

</xml_diff>